<commit_message>
docs： ignore change by yezi
</commit_message>
<xml_diff>
--- a/MKG201-内容营销理论与实战课程项目-学号-姓名-平台昵称-v1.0.docx
+++ b/MKG201-内容营销理论与实战课程项目-学号-姓名-平台昵称-v1.0.docx
@@ -272,8 +272,6 @@
         </w:rPr>
         <w:t>容营销理论与实战</w:t>
       </w:r>
-      <w:bookmarkStart w:id="0" w:name="_GoBack"/>
-      <w:bookmarkEnd w:id="0"/>
     </w:p>
     <w:p>
       <w:pPr>
@@ -958,10 +956,10 @@
       <w:pPr>
         <w:pStyle w:val="1"/>
       </w:pPr>
-      <w:bookmarkStart w:id="1" w:name="_请回顾上节课提交的Idea，并重新写下来"/>
-      <w:bookmarkStart w:id="2" w:name="_请回顾上节课提交的Idea，并重新写下来_1"/>
+      <w:bookmarkStart w:id="0" w:name="_请回顾上节课提交的Idea，并重新写下来"/>
+      <w:bookmarkStart w:id="1" w:name="_请回顾上节课提交的Idea，并重新写下来_1"/>
+      <w:bookmarkEnd w:id="0"/>
       <w:bookmarkEnd w:id="1"/>
-      <w:bookmarkEnd w:id="2"/>
       <w:r>
         <w:lastRenderedPageBreak/>
         <w:t>选择推广的项目</w:t>
@@ -1082,10 +1080,10 @@
       <w:pPr>
         <w:pStyle w:val="1"/>
       </w:pPr>
-      <w:bookmarkStart w:id="3" w:name="_请列出你的访谈提纲"/>
-      <w:bookmarkStart w:id="4" w:name="_列出你的访谈提纲"/>
+      <w:bookmarkStart w:id="2" w:name="_请列出你的访谈提纲"/>
+      <w:bookmarkStart w:id="3" w:name="_列出你的访谈提纲"/>
+      <w:bookmarkEnd w:id="2"/>
       <w:bookmarkEnd w:id="3"/>
-      <w:bookmarkEnd w:id="4"/>
       <w:r>
         <w:rPr>
           <w:rFonts w:hint="eastAsia"/>
@@ -1280,20 +1278,20 @@
       <w:r>
         <w:t>链接：</w:t>
       </w:r>
-      <w:bookmarkStart w:id="5" w:name="_请根据以下模版，整理你访谈的3个典型用户案例"/>
-      <w:bookmarkStart w:id="6" w:name="_请根据以下模版，整理你访谈的3个典型用户案例_1"/>
-      <w:bookmarkStart w:id="7" w:name="_提出你的最终想法"/>
-      <w:bookmarkStart w:id="8" w:name="_提出你的最终想法_1"/>
-      <w:bookmarkStart w:id="9" w:name="_用户验证结果分析"/>
-      <w:bookmarkStart w:id="10" w:name="_提出你的最终想法_2"/>
-      <w:bookmarkStart w:id="11" w:name="_提出你的最终想法_3"/>
+      <w:bookmarkStart w:id="4" w:name="_请根据以下模版，整理你访谈的3个典型用户案例"/>
+      <w:bookmarkStart w:id="5" w:name="_请根据以下模版，整理你访谈的3个典型用户案例_1"/>
+      <w:bookmarkStart w:id="6" w:name="_提出你的最终想法"/>
+      <w:bookmarkStart w:id="7" w:name="_提出你的最终想法_1"/>
+      <w:bookmarkStart w:id="8" w:name="_用户验证结果分析"/>
+      <w:bookmarkStart w:id="9" w:name="_提出你的最终想法_2"/>
+      <w:bookmarkStart w:id="10" w:name="_提出你的最终想法_3"/>
+      <w:bookmarkEnd w:id="4"/>
       <w:bookmarkEnd w:id="5"/>
       <w:bookmarkEnd w:id="6"/>
       <w:bookmarkEnd w:id="7"/>
       <w:bookmarkEnd w:id="8"/>
       <w:bookmarkEnd w:id="9"/>
       <w:bookmarkEnd w:id="10"/>
-      <w:bookmarkEnd w:id="11"/>
     </w:p>
     <w:p>
       <w:pPr>
@@ -1325,7 +1323,7 @@
     <w:p>
       <w:pPr>
         <w:spacing w:before="0" w:after="0" w:line="400" w:lineRule="exact"/>
-        <w:ind w:firstLine="480"/>
+        <w:ind w:left="360"/>
         <w:rPr>
           <w:rFonts w:ascii="SimSun" w:eastAsia="SimSun" w:hAnsi="SimSun"/>
           <w:color w:val="000000" w:themeColor="text1"/>
@@ -1336,98 +1334,14 @@
           <w:rFonts w:ascii="SimSun" w:eastAsia="SimSun" w:hAnsi="SimSun" w:hint="eastAsia"/>
           <w:color w:val="000000" w:themeColor="text1"/>
         </w:rPr>
-        <w:t>在</w:t>
+        <w:t>根据选择的知乎问题，</w:t>
       </w:r>
       <w:r>
         <w:rPr>
           <w:rFonts w:ascii="SimSun" w:eastAsia="SimSun" w:hAnsi="SimSun"/>
           <w:color w:val="000000" w:themeColor="text1"/>
         </w:rPr>
-        <w:t>《</w:t>
-      </w:r>
-      <w:r>
-        <w:rPr>
-          <w:rFonts w:ascii="SimSun" w:eastAsia="SimSun" w:hAnsi="SimSun"/>
-          <w:color w:val="000000" w:themeColor="text1"/>
-        </w:rPr>
-        <w:t>Milestone</w:t>
-      </w:r>
-      <w:r>
-        <w:rPr>
-          <w:rFonts w:ascii="SimSun" w:eastAsia="SimSun" w:hAnsi="SimSun"/>
-          <w:color w:val="000000" w:themeColor="text1"/>
-        </w:rPr>
-        <w:t>｜</w:t>
-      </w:r>
-      <w:r>
-        <w:rPr>
-          <w:rFonts w:ascii="SimSun" w:eastAsia="SimSun" w:hAnsi="SimSun" w:hint="eastAsia"/>
-          <w:color w:val="000000" w:themeColor="text1"/>
-        </w:rPr>
-        <w:t>内容</w:t>
-      </w:r>
-      <w:r>
-        <w:rPr>
-          <w:rFonts w:ascii="SimSun" w:eastAsia="SimSun" w:hAnsi="SimSun"/>
-          <w:color w:val="000000" w:themeColor="text1"/>
-        </w:rPr>
-        <w:t>营销干货文创作》</w:t>
-      </w:r>
-      <w:r>
-        <w:rPr>
-          <w:rFonts w:ascii="SimSun" w:eastAsia="SimSun" w:hAnsi="SimSun" w:hint="eastAsia"/>
-          <w:color w:val="000000" w:themeColor="text1"/>
-        </w:rPr>
-        <w:t>的</w:t>
-      </w:r>
-      <w:r>
-        <w:rPr>
-          <w:rFonts w:ascii="SimSun" w:eastAsia="SimSun" w:hAnsi="SimSun"/>
-          <w:color w:val="000000" w:themeColor="text1"/>
-        </w:rPr>
-        <w:t>里程碑</w:t>
-      </w:r>
-      <w:r>
-        <w:rPr>
-          <w:rFonts w:ascii="SimSun" w:eastAsia="SimSun" w:hAnsi="SimSun" w:hint="eastAsia"/>
-          <w:color w:val="000000" w:themeColor="text1"/>
-        </w:rPr>
-        <w:t>任务</w:t>
-      </w:r>
-      <w:r>
-        <w:rPr>
-          <w:rFonts w:ascii="SimSun" w:eastAsia="SimSun" w:hAnsi="SimSun"/>
-          <w:color w:val="000000" w:themeColor="text1"/>
-        </w:rPr>
-        <w:t>中，</w:t>
-      </w:r>
-      <w:r>
-        <w:rPr>
-          <w:rFonts w:ascii="SimSun" w:eastAsia="SimSun" w:hAnsi="SimSun" w:hint="eastAsia"/>
-          <w:color w:val="000000" w:themeColor="text1"/>
-        </w:rPr>
-        <w:t>你已经</w:t>
-      </w:r>
-      <w:r>
-        <w:rPr>
-          <w:rFonts w:ascii="SimSun" w:eastAsia="SimSun" w:hAnsi="SimSun"/>
-          <w:color w:val="000000" w:themeColor="text1"/>
-        </w:rPr>
-        <w:t>创作</w:t>
-      </w:r>
-      <w:r>
-        <w:rPr>
-          <w:rFonts w:ascii="SimSun" w:eastAsia="SimSun" w:hAnsi="SimSun" w:hint="eastAsia"/>
-          <w:color w:val="000000" w:themeColor="text1"/>
-        </w:rPr>
-        <w:t>了</w:t>
-      </w:r>
-      <w:r>
-        <w:rPr>
-          <w:rFonts w:ascii="SimSun" w:eastAsia="SimSun" w:hAnsi="SimSun"/>
-          <w:color w:val="000000" w:themeColor="text1"/>
-        </w:rPr>
-        <w:t>一篇干货文章，</w:t>
+        <w:t>创作一篇干货文章，</w:t>
       </w:r>
       <w:r>
         <w:rPr>
@@ -1481,6 +1395,8 @@
       <w:r>
         <w:t>：</w:t>
       </w:r>
+      <w:bookmarkStart w:id="11" w:name="_GoBack"/>
+      <w:bookmarkEnd w:id="11"/>
     </w:p>
     <w:p>
       <w:pPr>
@@ -1738,7 +1654,6 @@
         <w:rPr>
           <w:rFonts w:hint="eastAsia"/>
         </w:rPr>
-        <w:lastRenderedPageBreak/>
         <w:t>文章</w:t>
       </w:r>
       <w:r>
@@ -2428,7 +2343,6 @@
           <w:rFonts w:hint="eastAsia"/>
           <w:color w:val="000000" w:themeColor="text1"/>
         </w:rPr>
-        <w:lastRenderedPageBreak/>
         <w:t>如果</w:t>
       </w:r>
       <w:r>
@@ -2684,7 +2598,7 @@
         <w:color w:val="000000"/>
         <w:sz w:val="20"/>
       </w:rPr>
-      <w:t>- 1 -</w:t>
+      <w:t>- 3 -</w:t>
     </w:r>
     <w:r>
       <w:rPr>
@@ -2803,14 +2717,7 @@
         <w:rFonts w:ascii="Microsoft YaHei Light" w:hAnsi="Microsoft YaHei Light" w:hint="eastAsia"/>
         <w:color w:val="01D270"/>
       </w:rPr>
-      <w:t>[</w:t>
-    </w:r>
-    <w:r>
-      <w:rPr>
-        <w:rFonts w:ascii="Microsoft YaHei Light" w:hAnsi="Microsoft YaHei Light" w:hint="eastAsia"/>
-        <w:color w:val="01D270"/>
-      </w:rPr>
-      <w:t>新媒体</w:t>
+      <w:t>[新媒体</w:t>
     </w:r>
     <w:r>
       <w:rPr>
@@ -6990,7 +6897,7 @@
 </file>
 
 <file path=customXml/itemProps4.xml><?xml version="1.0" encoding="utf-8"?>
-<ds:datastoreItem xmlns:ds="http://schemas.openxmlformats.org/officeDocument/2006/customXml" ds:itemID="{31026A4B-85F4-CE49-829F-3902D173F384}">
+<ds:datastoreItem xmlns:ds="http://schemas.openxmlformats.org/officeDocument/2006/customXml" ds:itemID="{7133F844-C5F6-6849-BC76-BE7FF6F6A9A1}">
   <ds:schemaRefs>
     <ds:schemaRef ds:uri="http://schemas.openxmlformats.org/officeDocument/2006/bibliography"/>
   </ds:schemaRefs>

</xml_diff>

<commit_message>
docs: update MKG201-Ex by yezi
</commit_message>
<xml_diff>
--- a/MKG201-内容营销理论与实战课程项目-学号-姓名-平台昵称-v1.0.docx
+++ b/MKG201-内容营销理论与实战课程项目-学号-姓名-平台昵称-v1.0.docx
@@ -1323,7 +1323,7 @@
     <w:p>
       <w:pPr>
         <w:spacing w:before="0" w:after="0" w:line="400" w:lineRule="exact"/>
-        <w:ind w:left="360"/>
+        <w:ind w:firstLine="480"/>
         <w:rPr>
           <w:rFonts w:ascii="SimSun" w:eastAsia="SimSun" w:hAnsi="SimSun"/>
           <w:color w:val="000000" w:themeColor="text1"/>
@@ -1334,28 +1334,91 @@
           <w:rFonts w:ascii="SimSun" w:eastAsia="SimSun" w:hAnsi="SimSun" w:hint="eastAsia"/>
           <w:color w:val="000000" w:themeColor="text1"/>
         </w:rPr>
-        <w:t>根据选择的知乎问题，</w:t>
+        <w:t>在</w:t>
       </w:r>
       <w:r>
         <w:rPr>
           <w:rFonts w:ascii="SimSun" w:eastAsia="SimSun" w:hAnsi="SimSun"/>
           <w:color w:val="000000" w:themeColor="text1"/>
         </w:rPr>
-        <w:t>创作一篇干货文章，</w:t>
+        <w:t>《Milestone｜</w:t>
       </w:r>
       <w:r>
         <w:rPr>
           <w:rFonts w:ascii="SimSun" w:eastAsia="SimSun" w:hAnsi="SimSun" w:hint="eastAsia"/>
           <w:color w:val="000000" w:themeColor="text1"/>
         </w:rPr>
-        <w:t>请</w:t>
+        <w:t>内容</w:t>
+      </w:r>
+      <w:r>
+        <w:rPr>
+          <w:rFonts w:ascii="SimSun" w:eastAsia="SimSun" w:hAnsi="SimSun"/>
+          <w:color w:val="000000" w:themeColor="text1"/>
+        </w:rPr>
+        <w:t>营销干货文创作》</w:t>
       </w:r>
       <w:r>
         <w:rPr>
           <w:rFonts w:ascii="SimSun" w:eastAsia="SimSun" w:hAnsi="SimSun" w:hint="eastAsia"/>
           <w:color w:val="000000" w:themeColor="text1"/>
         </w:rPr>
-        <w:t>填写以下内容</w:t>
+        <w:t>的</w:t>
+      </w:r>
+      <w:r>
+        <w:rPr>
+          <w:rFonts w:ascii="SimSun" w:eastAsia="SimSun" w:hAnsi="SimSun"/>
+          <w:color w:val="000000" w:themeColor="text1"/>
+        </w:rPr>
+        <w:t>里程碑</w:t>
+      </w:r>
+      <w:r>
+        <w:rPr>
+          <w:rFonts w:ascii="SimSun" w:eastAsia="SimSun" w:hAnsi="SimSun" w:hint="eastAsia"/>
+          <w:color w:val="000000" w:themeColor="text1"/>
+        </w:rPr>
+        <w:t>任务</w:t>
+      </w:r>
+      <w:r>
+        <w:rPr>
+          <w:rFonts w:ascii="SimSun" w:eastAsia="SimSun" w:hAnsi="SimSun"/>
+          <w:color w:val="000000" w:themeColor="text1"/>
+        </w:rPr>
+        <w:t>中，</w:t>
+      </w:r>
+      <w:r>
+        <w:rPr>
+          <w:rFonts w:ascii="SimSun" w:eastAsia="SimSun" w:hAnsi="SimSun" w:hint="eastAsia"/>
+          <w:color w:val="000000" w:themeColor="text1"/>
+        </w:rPr>
+        <w:t>你已经</w:t>
+      </w:r>
+      <w:r>
+        <w:rPr>
+          <w:rFonts w:ascii="SimSun" w:eastAsia="SimSun" w:hAnsi="SimSun"/>
+          <w:color w:val="000000" w:themeColor="text1"/>
+        </w:rPr>
+        <w:t>创作</w:t>
+      </w:r>
+      <w:r>
+        <w:rPr>
+          <w:rFonts w:ascii="SimSun" w:eastAsia="SimSun" w:hAnsi="SimSun" w:hint="eastAsia"/>
+          <w:color w:val="000000" w:themeColor="text1"/>
+        </w:rPr>
+        <w:t>了</w:t>
+      </w:r>
+      <w:r>
+        <w:rPr>
+          <w:rFonts w:ascii="SimSun" w:eastAsia="SimSun" w:hAnsi="SimSun"/>
+          <w:color w:val="000000" w:themeColor="text1"/>
+        </w:rPr>
+        <w:t>一篇干货文章，</w:t>
+      </w:r>
+      <w:r>
+        <w:rPr>
+          <w:rFonts w:ascii="SimSun" w:eastAsia="SimSun" w:hAnsi="SimSun" w:hint="eastAsia"/>
+          <w:color w:val="000000" w:themeColor="text1"/>
+        </w:rPr>
+        <w:t>请填写以下内容</w:t>
       </w:r>
       <w:r>
         <w:rPr>
@@ -1374,29 +1437,29 @@
         </w:numPr>
         <w:ind w:firstLineChars="0"/>
       </w:pPr>
-      <w:r>
-        <w:rPr>
-          <w:rFonts w:hint="eastAsia"/>
-        </w:rPr>
-        <w:t>文章</w:t>
-      </w:r>
-      <w:r>
-        <w:t>备选</w:t>
-      </w:r>
-      <w:r>
-        <w:rPr>
-          <w:rFonts w:hint="eastAsia"/>
-        </w:rPr>
-        <w:t>标题</w:t>
-      </w:r>
-      <w:r>
-        <w:t>1</w:t>
-      </w:r>
-      <w:r>
-        <w:t>：</w:t>
-      </w:r>
       <w:bookmarkStart w:id="11" w:name="_GoBack"/>
       <w:bookmarkEnd w:id="11"/>
+      <w:r>
+        <w:rPr>
+          <w:rFonts w:hint="eastAsia"/>
+        </w:rPr>
+        <w:t>文章</w:t>
+      </w:r>
+      <w:r>
+        <w:t>备选</w:t>
+      </w:r>
+      <w:r>
+        <w:rPr>
+          <w:rFonts w:hint="eastAsia"/>
+        </w:rPr>
+        <w:t>标题</w:t>
+      </w:r>
+      <w:r>
+        <w:t>1</w:t>
+      </w:r>
+      <w:r>
+        <w:t>：</w:t>
+      </w:r>
     </w:p>
     <w:p>
       <w:pPr>
@@ -1654,6 +1717,7 @@
         <w:rPr>
           <w:rFonts w:hint="eastAsia"/>
         </w:rPr>
+        <w:lastRenderedPageBreak/>
         <w:t>文章</w:t>
       </w:r>
       <w:r>
@@ -2343,6 +2407,7 @@
           <w:rFonts w:hint="eastAsia"/>
           <w:color w:val="000000" w:themeColor="text1"/>
         </w:rPr>
+        <w:lastRenderedPageBreak/>
         <w:t>如果</w:t>
       </w:r>
       <w:r>
@@ -6897,7 +6962,7 @@
 </file>
 
 <file path=customXml/itemProps4.xml><?xml version="1.0" encoding="utf-8"?>
-<ds:datastoreItem xmlns:ds="http://schemas.openxmlformats.org/officeDocument/2006/customXml" ds:itemID="{7133F844-C5F6-6849-BC76-BE7FF6F6A9A1}">
+<ds:datastoreItem xmlns:ds="http://schemas.openxmlformats.org/officeDocument/2006/customXml" ds:itemID="{B68B9E53-38C3-2E45-BBAA-E849BF5AD237}">
   <ds:schemaRefs>
     <ds:schemaRef ds:uri="http://schemas.openxmlformats.org/officeDocument/2006/bibliography"/>
   </ds:schemaRefs>

</xml_diff>

<commit_message>
fix: change to bitly url
</commit_message>
<xml_diff>
--- a/MKG201-内容营销理论与实战课程项目-学号-姓名-平台昵称-v1.0.docx
+++ b/MKG201-内容营销理论与实战课程项目-学号-姓名-平台昵称-v1.0.docx
@@ -25,7 +25,7 @@
         <w:ind w:firstLine="1174"/>
         <w:jc w:val="center"/>
         <w:rPr>
-          <w:rFonts w:ascii="SimSun" w:eastAsia="SimSun" w:hAnsi="SimSun" w:cs="Helvetica Neue"/>
+          <w:rFonts w:ascii="SimSun" w:eastAsia="SimSun" w:hAnsi="SimSun" w:cs="Helvetica Neue" w:hint="eastAsia"/>
           <w:color w:val="000000" w:themeColor="text1"/>
           <w:spacing w:val="27"/>
           <w:kern w:val="1"/>
@@ -1945,25 +1945,7 @@
             <w:color w:val="0070C0"/>
             <w:lang w:val="en-US" w:eastAsia="ja-JP"/>
           </w:rPr>
-          <w:t>如何获取</w:t>
-        </w:r>
-        <w:r>
-          <w:rPr>
-            <w:rStyle w:val="aff9"/>
-            <w:rFonts w:ascii="宋体" w:eastAsia="宋体" w:hAnsi="宋体" w:hint="eastAsia"/>
-            <w:color w:val="0070C0"/>
-            <w:lang w:val="en-US" w:eastAsia="ja-JP"/>
-          </w:rPr>
-          <w:t>专</w:t>
-        </w:r>
-        <w:r>
-          <w:rPr>
-            <w:rStyle w:val="aff9"/>
-            <w:rFonts w:ascii="宋体" w:eastAsia="宋体" w:hAnsi="宋体" w:hint="eastAsia"/>
-            <w:color w:val="0070C0"/>
-            <w:lang w:val="en-US" w:eastAsia="ja-JP"/>
-          </w:rPr>
-          <w:t>属的UTM链接</w:t>
+          <w:t>如何获取专属的UTM链接</w:t>
         </w:r>
       </w:hyperlink>
       <w:r>
@@ -2077,7 +2059,6 @@
       <w:pPr>
         <w:ind w:leftChars="200" w:left="480"/>
         <w:rPr>
-          <w:rFonts w:hint="eastAsia"/>
           <w:u w:val="single"/>
           <w:lang w:val="en-US"/>
         </w:rPr>
@@ -2107,7 +2088,6 @@
       <w:pPr>
         <w:ind w:leftChars="200" w:left="480"/>
         <w:rPr>
-          <w:rFonts w:hint="eastAsia"/>
           <w:u w:val="single"/>
           <w:lang w:val="en-US"/>
         </w:rPr>
@@ -2481,7 +2461,16 @@
             <w:rStyle w:val="aff9"/>
             <w:rFonts w:ascii="SimSun" w:eastAsia="SimSun" w:hAnsi="SimSun" w:hint="eastAsia"/>
           </w:rPr>
-          <w:t>数据</w:t>
+          <w:t>数</w:t>
+        </w:r>
+        <w:bookmarkStart w:id="11" w:name="_GoBack"/>
+        <w:bookmarkEnd w:id="11"/>
+        <w:r>
+          <w:rPr>
+            <w:rStyle w:val="aff9"/>
+            <w:rFonts w:ascii="SimSun" w:eastAsia="SimSun" w:hAnsi="SimSun" w:hint="eastAsia"/>
+          </w:rPr>
+          <w:t>据</w:t>
         </w:r>
         <w:r>
           <w:rPr>
@@ -2598,8 +2587,6 @@
         </w:rPr>
         <w:t>在此处：</w:t>
       </w:r>
-      <w:bookmarkStart w:id="11" w:name="_GoBack"/>
-      <w:bookmarkEnd w:id="11"/>
     </w:p>
     <w:p>
       <w:pPr>
@@ -2607,6 +2594,7 @@
         <w:rPr>
           <w:rFonts w:ascii="SimSun" w:eastAsia="SimSun" w:hAnsi="SimSun"/>
           <w:color w:val="000000" w:themeColor="text1"/>
+          <w:lang w:val="en-US"/>
         </w:rPr>
       </w:pPr>
     </w:p>
@@ -5214,6 +5202,7 @@
     <w:lsdException w:name="HTML Sample" w:semiHidden="1" w:unhideWhenUsed="1"/>
     <w:lsdException w:name="HTML Typewriter" w:semiHidden="1" w:unhideWhenUsed="1"/>
     <w:lsdException w:name="HTML Variable" w:semiHidden="1" w:unhideWhenUsed="1"/>
+    <w:lsdException w:name="Normal Table" w:semiHidden="1" w:unhideWhenUsed="1"/>
     <w:lsdException w:name="annotation subject" w:semiHidden="1" w:unhideWhenUsed="1"/>
     <w:lsdException w:name="No List" w:semiHidden="1" w:unhideWhenUsed="1"/>
     <w:lsdException w:name="Outline List 1" w:semiHidden="1" w:unhideWhenUsed="1"/>
@@ -5259,9 +5248,11 @@
     <w:lsdException w:name="Table Subtle 1" w:semiHidden="1" w:unhideWhenUsed="1"/>
     <w:lsdException w:name="Table Subtle 2" w:semiHidden="1" w:unhideWhenUsed="1"/>
     <w:lsdException w:name="Table Web 1" w:semiHidden="1" w:unhideWhenUsed="1"/>
+    <w:lsdException w:name="Table Web 2" w:semiHidden="1" w:unhideWhenUsed="1"/>
     <w:lsdException w:name="Table Web 3" w:semiHidden="1" w:unhideWhenUsed="1"/>
     <w:lsdException w:name="Balloon Text" w:semiHidden="1" w:unhideWhenUsed="1"/>
     <w:lsdException w:name="Table Grid" w:uiPriority="39"/>
+    <w:lsdException w:name="Table Theme" w:semiHidden="1" w:unhideWhenUsed="1"/>
     <w:lsdException w:name="Placeholder Text" w:semiHidden="1"/>
     <w:lsdException w:name="No Spacing" w:semiHidden="1" w:uiPriority="1" w:unhideWhenUsed="1" w:qFormat="1"/>
     <w:lsdException w:name="Light Shading" w:uiPriority="60"/>
@@ -5607,6 +5598,7 @@
   <w:style w:type="character" w:default="1" w:styleId="a2">
     <w:name w:val="Default Paragraph Font"/>
     <w:uiPriority w:val="1"/>
+    <w:semiHidden/>
     <w:unhideWhenUsed/>
   </w:style>
   <w:style w:type="table" w:default="1" w:styleId="a3">
@@ -6828,21 +6820,12 @@
 </file>
 
 <file path=customXml/item1.xml><?xml version="1.0" encoding="utf-8"?>
-<?mso-contentType ?>
-<FormTemplates xmlns="http://schemas.microsoft.com/sharepoint/v3/contenttype/forms">
-  <Display>DocumentLibraryForm</Display>
-  <Edit>DocumentLibraryForm</Edit>
-  <New>DocumentLibraryForm</New>
-</FormTemplates>
-</file>
-
-<file path=customXml/item2.xml><?xml version="1.0" encoding="utf-8"?>
 <p:properties xmlns:p="http://schemas.microsoft.com/office/2006/metadata/properties" xmlns:xsi="http://www.w3.org/2001/XMLSchema-instance" xmlns:pc="http://schemas.microsoft.com/office/infopath/2007/PartnerControls">
   <documentManagement/>
 </p:properties>
 </file>
 
-<file path=customXml/item3.xml><?xml version="1.0" encoding="utf-8"?>
+<file path=customXml/item2.xml><?xml version="1.0" encoding="utf-8"?>
 <ct:contentTypeSchema xmlns:ct="http://schemas.microsoft.com/office/2006/metadata/contentType" xmlns:ma="http://schemas.microsoft.com/office/2006/metadata/properties/metaAttributes" ct:_="" ma:_="" ma:contentTypeName="Document" ma:contentTypeID="0x0101009C467C137A7CDE448CB0A43503782328" ma:contentTypeVersion="0" ma:contentTypeDescription="Create a new document." ma:contentTypeScope="" ma:versionID="de552b6ceab69ff67b686e55c33bb386">
   <xsd:schema xmlns:xsd="http://www.w3.org/2001/XMLSchema" xmlns:xs="http://www.w3.org/2001/XMLSchema" xmlns:p="http://schemas.microsoft.com/office/2006/metadata/properties" targetNamespace="http://schemas.microsoft.com/office/2006/metadata/properties" ma:root="true" ma:fieldsID="0a2704e1be08ca60c210816e8ff51514">
     <xsd:element name="properties">
@@ -6956,19 +6939,20 @@
 </ct:contentTypeSchema>
 </file>
 
+<file path=customXml/item3.xml><?xml version="1.0" encoding="utf-8"?>
+<?mso-contentType ?>
+<FormTemplates xmlns="http://schemas.microsoft.com/sharepoint/v3/contenttype/forms">
+  <Display>DocumentLibraryForm</Display>
+  <Edit>DocumentLibraryForm</Edit>
+  <New>DocumentLibraryForm</New>
+</FormTemplates>
+</file>
+
 <file path=customXml/item4.xml><?xml version="1.0" encoding="utf-8"?>
 <b:Sources xmlns:b="http://schemas.openxmlformats.org/officeDocument/2006/bibliography" xmlns="http://schemas.openxmlformats.org/officeDocument/2006/bibliography" SelectedStyle="/APA.XSL" StyleName="APA"/>
 </file>
 
 <file path=customXml/itemProps1.xml><?xml version="1.0" encoding="utf-8"?>
-<ds:datastoreItem xmlns:ds="http://schemas.openxmlformats.org/officeDocument/2006/customXml" ds:itemID="{E6040F77-C680-405A-B95A-56092D614BF3}">
-  <ds:schemaRefs>
-    <ds:schemaRef ds:uri="http://schemas.microsoft.com/sharepoint/v3/contenttype/forms"/>
-  </ds:schemaRefs>
-</ds:datastoreItem>
-</file>
-
-<file path=customXml/itemProps2.xml><?xml version="1.0" encoding="utf-8"?>
 <ds:datastoreItem xmlns:ds="http://schemas.openxmlformats.org/officeDocument/2006/customXml" ds:itemID="{026E82FE-3E80-478C-96A9-C8863B718A41}">
   <ds:schemaRefs>
     <ds:schemaRef ds:uri="http://schemas.microsoft.com/office/2006/metadata/properties"/>
@@ -6977,7 +6961,7 @@
 </ds:datastoreItem>
 </file>
 
-<file path=customXml/itemProps3.xml><?xml version="1.0" encoding="utf-8"?>
+<file path=customXml/itemProps2.xml><?xml version="1.0" encoding="utf-8"?>
 <ds:datastoreItem xmlns:ds="http://schemas.openxmlformats.org/officeDocument/2006/customXml" ds:itemID="{B5CF5B96-AB86-4D00-85A4-19C3F8C97E73}">
   <ds:schemaRefs>
     <ds:schemaRef ds:uri="http://schemas.microsoft.com/office/2006/metadata/contentType"/>
@@ -6993,8 +6977,16 @@
 </ds:datastoreItem>
 </file>
 
+<file path=customXml/itemProps3.xml><?xml version="1.0" encoding="utf-8"?>
+<ds:datastoreItem xmlns:ds="http://schemas.openxmlformats.org/officeDocument/2006/customXml" ds:itemID="{E6040F77-C680-405A-B95A-56092D614BF3}">
+  <ds:schemaRefs>
+    <ds:schemaRef ds:uri="http://schemas.microsoft.com/sharepoint/v3/contenttype/forms"/>
+  </ds:schemaRefs>
+</ds:datastoreItem>
+</file>
+
 <file path=customXml/itemProps4.xml><?xml version="1.0" encoding="utf-8"?>
-<ds:datastoreItem xmlns:ds="http://schemas.openxmlformats.org/officeDocument/2006/customXml" ds:itemID="{60FE470F-E5F4-474A-8263-A1858BE9C726}">
+<ds:datastoreItem xmlns:ds="http://schemas.openxmlformats.org/officeDocument/2006/customXml" ds:itemID="{A461F67F-B3B6-7441-A43D-27B3563CFC6E}">
   <ds:schemaRefs>
     <ds:schemaRef ds:uri="http://schemas.openxmlformats.org/officeDocument/2006/bibliography"/>
   </ds:schemaRefs>

</xml_diff>

<commit_message>
fix: change baidu tongji to bitly url
</commit_message>
<xml_diff>
--- a/MKG201-内容营销理论与实战课程项目-学号-姓名-平台昵称-v1.0.docx
+++ b/MKG201-内容营销理论与实战课程项目-学号-姓名-平台昵称-v1.0.docx
@@ -2461,8 +2461,6 @@
         </w:rPr>
         <w:t>规定</w:t>
       </w:r>
-      <w:bookmarkStart w:id="11" w:name="_GoBack"/>
-      <w:bookmarkEnd w:id="11"/>
       <w:r>
         <w:rPr>
           <w:color w:val="000000" w:themeColor="text1"/>
@@ -2613,8 +2611,11 @@
         <w:rPr>
           <w:rFonts w:ascii="SimSun" w:eastAsia="SimSun" w:hAnsi="SimSun"/>
           <w:color w:val="000000" w:themeColor="text1"/>
-        </w:rPr>
-      </w:pPr>
+          <w:lang w:val="en-US"/>
+        </w:rPr>
+      </w:pPr>
+      <w:bookmarkStart w:id="11" w:name="_GoBack"/>
+      <w:bookmarkEnd w:id="11"/>
     </w:p>
     <w:sectPr>
       <w:headerReference w:type="default" r:id="rId15"/>
@@ -2822,14 +2823,7 @@
         <w:rFonts w:ascii="Microsoft YaHei Light" w:hAnsi="Microsoft YaHei Light" w:hint="eastAsia"/>
         <w:color w:val="01D270"/>
       </w:rPr>
-      <w:t>[</w:t>
-    </w:r>
-    <w:r>
-      <w:rPr>
-        <w:rFonts w:ascii="Microsoft YaHei Light" w:hAnsi="Microsoft YaHei Light" w:hint="eastAsia"/>
-        <w:color w:val="01D270"/>
-      </w:rPr>
-      <w:t>新媒体</w:t>
+      <w:t>[新媒体</w:t>
     </w:r>
     <w:r>
       <w:rPr>
@@ -5033,6 +5027,7 @@
     <w:lsdException w:name="HTML Sample" w:semiHidden="1" w:unhideWhenUsed="1"/>
     <w:lsdException w:name="HTML Typewriter" w:semiHidden="1" w:unhideWhenUsed="1"/>
     <w:lsdException w:name="HTML Variable" w:semiHidden="1" w:unhideWhenUsed="1"/>
+    <w:lsdException w:name="Normal Table" w:semiHidden="1" w:unhideWhenUsed="1"/>
     <w:lsdException w:name="annotation subject" w:semiHidden="1" w:unhideWhenUsed="1"/>
     <w:lsdException w:name="No List" w:semiHidden="1" w:unhideWhenUsed="1"/>
     <w:lsdException w:name="Outline List 1" w:semiHidden="1" w:unhideWhenUsed="1"/>
@@ -5078,9 +5073,11 @@
     <w:lsdException w:name="Table Subtle 1" w:semiHidden="1" w:unhideWhenUsed="1"/>
     <w:lsdException w:name="Table Subtle 2" w:semiHidden="1" w:unhideWhenUsed="1"/>
     <w:lsdException w:name="Table Web 1" w:semiHidden="1" w:unhideWhenUsed="1"/>
+    <w:lsdException w:name="Table Web 2" w:semiHidden="1" w:unhideWhenUsed="1"/>
     <w:lsdException w:name="Table Web 3" w:semiHidden="1" w:unhideWhenUsed="1"/>
     <w:lsdException w:name="Balloon Text" w:semiHidden="1" w:unhideWhenUsed="1"/>
     <w:lsdException w:name="Table Grid" w:uiPriority="39"/>
+    <w:lsdException w:name="Table Theme" w:semiHidden="1" w:unhideWhenUsed="1"/>
     <w:lsdException w:name="Placeholder Text" w:semiHidden="1"/>
     <w:lsdException w:name="No Spacing" w:semiHidden="1" w:uiPriority="1" w:unhideWhenUsed="1" w:qFormat="1"/>
     <w:lsdException w:name="Light Shading" w:uiPriority="60"/>
@@ -6814,7 +6811,7 @@
 </file>
 
 <file path=customXml/itemProps4.xml><?xml version="1.0" encoding="utf-8"?>
-<ds:datastoreItem xmlns:ds="http://schemas.openxmlformats.org/officeDocument/2006/customXml" ds:itemID="{BE3D6622-45BE-774B-B981-D3FD8B1B461C}">
+<ds:datastoreItem xmlns:ds="http://schemas.openxmlformats.org/officeDocument/2006/customXml" ds:itemID="{0D6906B6-5C70-B546-9B81-D01D2A51BF60}">
   <ds:schemaRefs>
     <ds:schemaRef ds:uri="http://schemas.openxmlformats.org/officeDocument/2006/bibliography"/>
   </ds:schemaRefs>

</xml_diff>

<commit_message>
docs: add zhihu link in content idea section
</commit_message>
<xml_diff>
--- a/MKG201-内容营销理论与实战课程项目-学号-姓名-平台昵称-v1.0.docx
+++ b/MKG201-内容营销理论与实战课程项目-学号-姓名-平台昵称-v1.0.docx
@@ -1,6 +1,6 @@
 
 <file path=word/document.xml><?xml version="1.0" encoding="utf-8"?>
-<w:document xmlns:wpc="http://schemas.microsoft.com/office/word/2010/wordprocessingCanvas" xmlns:mo="http://schemas.microsoft.com/office/mac/office/2008/main" xmlns:mc="http://schemas.openxmlformats.org/markup-compatibility/2006" xmlns:mv="urn:schemas-microsoft-com:mac:vml" xmlns:o="urn:schemas-microsoft-com:office:office" xmlns:r="http://schemas.openxmlformats.org/officeDocument/2006/relationships" xmlns:m="http://schemas.openxmlformats.org/officeDocument/2006/math" xmlns:v="urn:schemas-microsoft-com:vml" xmlns:wp14="http://schemas.microsoft.com/office/word/2010/wordprocessingDrawing" xmlns:wp="http://schemas.openxmlformats.org/drawingml/2006/wordprocessingDrawing" xmlns:w10="urn:schemas-microsoft-com:office:word" xmlns:w="http://schemas.openxmlformats.org/wordprocessingml/2006/main" xmlns:w14="http://schemas.microsoft.com/office/word/2010/wordml" xmlns:w15="http://schemas.microsoft.com/office/word/2012/wordml" xmlns:wpg="http://schemas.microsoft.com/office/word/2010/wordprocessingGroup" xmlns:wpi="http://schemas.microsoft.com/office/word/2010/wordprocessingInk" xmlns:wne="http://schemas.microsoft.com/office/word/2006/wordml" xmlns:wps="http://schemas.microsoft.com/office/word/2010/wordprocessingShape" mc:Ignorable="w14 w15 wp14">
+<w:document xmlns:wpc="http://schemas.microsoft.com/office/word/2010/wordprocessingCanvas" xmlns:cx="http://schemas.microsoft.com/office/drawing/2014/chartex" xmlns:cx1="http://schemas.microsoft.com/office/drawing/2015/9/8/chartex" xmlns:cx2="http://schemas.microsoft.com/office/drawing/2015/10/21/chartex" xmlns:cx3="http://schemas.microsoft.com/office/drawing/2016/5/9/chartex" xmlns:cx4="http://schemas.microsoft.com/office/drawing/2016/5/10/chartex" xmlns:cx5="http://schemas.microsoft.com/office/drawing/2016/5/11/chartex" xmlns:cx6="http://schemas.microsoft.com/office/drawing/2016/5/12/chartex" xmlns:cx7="http://schemas.microsoft.com/office/drawing/2016/5/13/chartex" xmlns:cx8="http://schemas.microsoft.com/office/drawing/2016/5/14/chartex" xmlns:mc="http://schemas.openxmlformats.org/markup-compatibility/2006" xmlns:aink="http://schemas.microsoft.com/office/drawing/2016/ink" xmlns:am3d="http://schemas.microsoft.com/office/drawing/2017/model3d" xmlns:o="urn:schemas-microsoft-com:office:office" xmlns:r="http://schemas.openxmlformats.org/officeDocument/2006/relationships" xmlns:m="http://schemas.openxmlformats.org/officeDocument/2006/math" xmlns:v="urn:schemas-microsoft-com:vml" xmlns:wp14="http://schemas.microsoft.com/office/word/2010/wordprocessingDrawing" xmlns:wp="http://schemas.openxmlformats.org/drawingml/2006/wordprocessingDrawing" xmlns:w10="urn:schemas-microsoft-com:office:word" xmlns:w="http://schemas.openxmlformats.org/wordprocessingml/2006/main" xmlns:w14="http://schemas.microsoft.com/office/word/2010/wordml" xmlns:w15="http://schemas.microsoft.com/office/word/2012/wordml" xmlns:w16cid="http://schemas.microsoft.com/office/word/2016/wordml/cid" xmlns:w16se="http://schemas.microsoft.com/office/word/2015/wordml/symex" xmlns:wpg="http://schemas.microsoft.com/office/word/2010/wordprocessingGroup" xmlns:wpi="http://schemas.microsoft.com/office/word/2010/wordprocessingInk" xmlns:wne="http://schemas.microsoft.com/office/word/2006/wordml" xmlns:wps="http://schemas.microsoft.com/office/word/2010/wordprocessingShape" mc:Ignorable="w14 w15 w16se w16cid wp14">
   <w:body>
     <w:p>
       <w:pPr>
@@ -25,7 +25,7 @@
         <w:ind w:firstLine="1174"/>
         <w:jc w:val="center"/>
         <w:rPr>
-          <w:rFonts w:ascii="SimSun" w:eastAsia="SimSun" w:hAnsi="SimSun" w:cs="Helvetica Neue"/>
+          <w:rFonts w:ascii="宋体" w:eastAsia="宋体" w:hAnsi="宋体" w:cs="Helvetica Neue"/>
           <w:color w:val="000000" w:themeColor="text1"/>
           <w:spacing w:val="27"/>
           <w:kern w:val="1"/>
@@ -58,7 +58,7 @@
         <w:ind w:firstLine="1174"/>
         <w:jc w:val="center"/>
         <w:rPr>
-          <w:rFonts w:ascii="SimSun" w:eastAsia="SimSun" w:hAnsi="SimSun" w:cs="Helvetica Neue"/>
+          <w:rFonts w:ascii="宋体" w:eastAsia="宋体" w:hAnsi="宋体" w:cs="Helvetica Neue"/>
           <w:color w:val="000000" w:themeColor="text1"/>
           <w:spacing w:val="27"/>
           <w:kern w:val="1"/>
@@ -90,7 +90,7 @@
         <w:spacing w:before="0" w:after="0" w:line="288" w:lineRule="auto"/>
         <w:jc w:val="center"/>
         <w:rPr>
-          <w:rFonts w:ascii="SimSun" w:eastAsia="SimSun" w:hAnsi="SimSun" w:cs="Helvetica Neue"/>
+          <w:rFonts w:ascii="宋体" w:eastAsia="宋体" w:hAnsi="宋体" w:cs="Helvetica Neue"/>
           <w:color w:val="000000" w:themeColor="text1"/>
           <w:spacing w:val="27"/>
           <w:kern w:val="1"/>
@@ -101,7 +101,7 @@
       </w:pPr>
       <w:r>
         <w:rPr>
-          <w:rFonts w:ascii="SimSun" w:eastAsia="SimSun" w:hAnsi="SimSun" w:cs="Helvetica Neue" w:hint="eastAsia"/>
+          <w:rFonts w:ascii="宋体" w:eastAsia="宋体" w:hAnsi="宋体" w:cs="Helvetica Neue" w:hint="eastAsia"/>
           <w:noProof/>
           <w:color w:val="000000" w:themeColor="text1"/>
           <w:spacing w:val="27"/>
@@ -175,7 +175,7 @@
         <w:spacing w:before="0" w:after="0" w:line="288" w:lineRule="auto"/>
         <w:jc w:val="both"/>
         <w:rPr>
-          <w:rFonts w:ascii="SimSun" w:eastAsia="SimSun" w:hAnsi="SimSun" w:cs="Helvetica Neue"/>
+          <w:rFonts w:ascii="宋体" w:eastAsia="宋体" w:hAnsi="宋体" w:cs="Helvetica Neue"/>
           <w:color w:val="000000"/>
           <w:spacing w:val="27"/>
           <w:kern w:val="1"/>
@@ -207,7 +207,7 @@
         <w:spacing w:before="0" w:after="0" w:line="288" w:lineRule="auto"/>
         <w:jc w:val="both"/>
         <w:rPr>
-          <w:rFonts w:ascii="SimSun" w:eastAsia="SimSun" w:hAnsi="SimSun" w:cs="Helvetica Neue"/>
+          <w:rFonts w:ascii="宋体" w:eastAsia="宋体" w:hAnsi="宋体" w:cs="Helvetica Neue"/>
           <w:color w:val="000000"/>
           <w:spacing w:val="27"/>
           <w:kern w:val="1"/>
@@ -239,7 +239,7 @@
         <w:spacing w:before="0" w:after="0" w:line="288" w:lineRule="auto"/>
         <w:jc w:val="center"/>
         <w:rPr>
-          <w:rFonts w:ascii="SimSun" w:eastAsia="SimSun" w:hAnsi="SimSun" w:cs="Helvetica Neue"/>
+          <w:rFonts w:ascii="宋体" w:eastAsia="宋体" w:hAnsi="宋体" w:cs="Helvetica Neue"/>
           <w:color w:val="000000"/>
           <w:spacing w:val="27"/>
           <w:kern w:val="1"/>
@@ -250,7 +250,7 @@
       </w:pPr>
       <w:r>
         <w:rPr>
-          <w:rFonts w:ascii="SimSun" w:eastAsia="SimSun" w:hAnsi="SimSun" w:cs="Helvetica Neue" w:hint="eastAsia"/>
+          <w:rFonts w:ascii="宋体" w:eastAsia="宋体" w:hAnsi="宋体" w:cs="Helvetica Neue" w:hint="eastAsia"/>
           <w:color w:val="000000"/>
           <w:spacing w:val="27"/>
           <w:kern w:val="1"/>
@@ -262,7 +262,7 @@
       </w:r>
       <w:r>
         <w:rPr>
-          <w:rFonts w:ascii="SimSun" w:eastAsia="SimSun" w:hAnsi="SimSun" w:cs="Helvetica Neue" w:hint="eastAsia"/>
+          <w:rFonts w:ascii="宋体" w:eastAsia="宋体" w:hAnsi="宋体" w:cs="Helvetica Neue" w:hint="eastAsia"/>
           <w:color w:val="000000"/>
           <w:spacing w:val="27"/>
           <w:kern w:val="1"/>
@@ -296,7 +296,7 @@
         <w:ind w:firstLine="1094"/>
         <w:jc w:val="center"/>
         <w:rPr>
-          <w:rFonts w:ascii="SimSun" w:eastAsia="SimSun" w:hAnsi="SimSun" w:cs="Helvetica Neue"/>
+          <w:rFonts w:ascii="宋体" w:eastAsia="宋体" w:hAnsi="宋体" w:cs="Helvetica Neue"/>
           <w:color w:val="000000"/>
           <w:spacing w:val="27"/>
           <w:kern w:val="1"/>
@@ -340,7 +340,7 @@
             <w:pPr>
               <w:spacing w:before="0" w:after="0" w:line="240" w:lineRule="auto"/>
               <w:rPr>
-                <w:rFonts w:ascii="SimSun" w:eastAsia="SimSun" w:hAnsi="SimSun" w:cs="Times New Roman"/>
+                <w:rFonts w:ascii="宋体" w:eastAsia="宋体" w:hAnsi="宋体" w:cs="Times New Roman"/>
                 <w:color w:val="000000"/>
                 <w:kern w:val="0"/>
                 <w:sz w:val="32"/>
@@ -350,7 +350,7 @@
             </w:pPr>
             <w:r>
               <w:rPr>
-                <w:rFonts w:ascii="SimSun" w:eastAsia="SimSun" w:hAnsi="SimSun" w:cs="Times New Roman" w:hint="eastAsia"/>
+                <w:rFonts w:ascii="宋体" w:eastAsia="宋体" w:hAnsi="宋体" w:cs="Times New Roman" w:hint="eastAsia"/>
                 <w:color w:val="000000"/>
                 <w:kern w:val="0"/>
                 <w:sz w:val="32"/>
@@ -379,7 +379,7 @@
             <w:pPr>
               <w:spacing w:before="0" w:after="0" w:line="240" w:lineRule="auto"/>
               <w:rPr>
-                <w:rFonts w:ascii="SimSun" w:eastAsia="SimSun" w:hAnsi="SimSun" w:cs="Times New Roman"/>
+                <w:rFonts w:ascii="宋体" w:eastAsia="宋体" w:hAnsi="宋体" w:cs="Times New Roman"/>
                 <w:color w:val="000000"/>
                 <w:kern w:val="0"/>
                 <w:sz w:val="32"/>
@@ -389,7 +389,7 @@
             </w:pPr>
             <w:r>
               <w:rPr>
-                <w:rFonts w:ascii="SimSun" w:eastAsia="SimSun" w:hAnsi="SimSun" w:cs="Times New Roman"/>
+                <w:rFonts w:ascii="宋体" w:eastAsia="宋体" w:hAnsi="宋体" w:cs="Times New Roman"/>
                 <w:color w:val="000000"/>
                 <w:kern w:val="0"/>
                 <w:sz w:val="32"/>
@@ -424,7 +424,7 @@
             <w:pPr>
               <w:spacing w:before="0" w:after="0" w:line="240" w:lineRule="auto"/>
               <w:rPr>
-                <w:rFonts w:ascii="SimSun" w:eastAsia="SimSun" w:hAnsi="SimSun" w:cs="Times New Roman"/>
+                <w:rFonts w:ascii="宋体" w:eastAsia="宋体" w:hAnsi="宋体" w:cs="Times New Roman"/>
                 <w:color w:val="000000"/>
                 <w:kern w:val="0"/>
                 <w:sz w:val="32"/>
@@ -434,7 +434,7 @@
             </w:pPr>
             <w:r>
               <w:rPr>
-                <w:rFonts w:ascii="SimSun" w:eastAsia="SimSun" w:hAnsi="SimSun" w:cs="Times New Roman" w:hint="eastAsia"/>
+                <w:rFonts w:ascii="宋体" w:eastAsia="宋体" w:hAnsi="宋体" w:cs="Times New Roman" w:hint="eastAsia"/>
                 <w:color w:val="000000"/>
                 <w:kern w:val="0"/>
                 <w:sz w:val="32"/>
@@ -463,7 +463,7 @@
             <w:pPr>
               <w:spacing w:before="0" w:after="0" w:line="240" w:lineRule="auto"/>
               <w:rPr>
-                <w:rFonts w:ascii="SimSun" w:eastAsia="SimSun" w:hAnsi="SimSun" w:cs="Times New Roman"/>
+                <w:rFonts w:ascii="宋体" w:eastAsia="宋体" w:hAnsi="宋体" w:cs="Times New Roman"/>
                 <w:color w:val="000000"/>
                 <w:kern w:val="0"/>
                 <w:sz w:val="32"/>
@@ -473,7 +473,7 @@
             </w:pPr>
             <w:r>
               <w:rPr>
-                <w:rFonts w:ascii="SimSun" w:eastAsia="SimSun" w:hAnsi="SimSun" w:cs="Times New Roman" w:hint="eastAsia"/>
+                <w:rFonts w:ascii="宋体" w:eastAsia="宋体" w:hAnsi="宋体" w:cs="Times New Roman" w:hint="eastAsia"/>
                 <w:color w:val="000000"/>
                 <w:kern w:val="0"/>
                 <w:sz w:val="32"/>
@@ -508,7 +508,7 @@
             <w:pPr>
               <w:spacing w:before="0" w:after="0" w:line="240" w:lineRule="auto"/>
               <w:rPr>
-                <w:rFonts w:ascii="SimSun" w:eastAsia="SimSun" w:hAnsi="SimSun" w:cs="Times New Roman"/>
+                <w:rFonts w:ascii="宋体" w:eastAsia="宋体" w:hAnsi="宋体" w:cs="Times New Roman"/>
                 <w:color w:val="000000"/>
                 <w:kern w:val="0"/>
                 <w:sz w:val="32"/>
@@ -518,7 +518,7 @@
             </w:pPr>
             <w:r>
               <w:rPr>
-                <w:rFonts w:ascii="SimSun" w:eastAsia="SimSun" w:hAnsi="SimSun" w:cs="Times New Roman" w:hint="eastAsia"/>
+                <w:rFonts w:ascii="宋体" w:eastAsia="宋体" w:hAnsi="宋体" w:cs="Times New Roman" w:hint="eastAsia"/>
                 <w:color w:val="000000"/>
                 <w:kern w:val="0"/>
                 <w:sz w:val="32"/>
@@ -547,7 +547,7 @@
             <w:pPr>
               <w:spacing w:before="0" w:after="0" w:line="240" w:lineRule="auto"/>
               <w:rPr>
-                <w:rFonts w:ascii="SimSun" w:eastAsia="SimSun" w:hAnsi="SimSun" w:cs="Times New Roman"/>
+                <w:rFonts w:ascii="宋体" w:eastAsia="宋体" w:hAnsi="宋体" w:cs="Times New Roman"/>
                 <w:color w:val="000000"/>
                 <w:kern w:val="0"/>
                 <w:sz w:val="32"/>
@@ -557,7 +557,7 @@
             </w:pPr>
             <w:r>
               <w:rPr>
-                <w:rFonts w:ascii="SimSun" w:eastAsia="SimSun" w:hAnsi="SimSun" w:cs="Times New Roman" w:hint="eastAsia"/>
+                <w:rFonts w:ascii="宋体" w:eastAsia="宋体" w:hAnsi="宋体" w:cs="Times New Roman" w:hint="eastAsia"/>
                 <w:color w:val="000000"/>
                 <w:kern w:val="0"/>
                 <w:sz w:val="32"/>
@@ -592,7 +592,7 @@
             <w:pPr>
               <w:spacing w:before="0" w:after="0" w:line="240" w:lineRule="auto"/>
               <w:rPr>
-                <w:rFonts w:ascii="SimSun" w:eastAsia="SimSun" w:hAnsi="SimSun" w:cs="Times New Roman"/>
+                <w:rFonts w:ascii="宋体" w:eastAsia="宋体" w:hAnsi="宋体" w:cs="Times New Roman"/>
                 <w:color w:val="000000"/>
                 <w:kern w:val="0"/>
                 <w:sz w:val="32"/>
@@ -602,7 +602,7 @@
             </w:pPr>
             <w:r>
               <w:rPr>
-                <w:rFonts w:ascii="SimSun" w:eastAsia="SimSun" w:hAnsi="SimSun" w:cs="Times New Roman" w:hint="eastAsia"/>
+                <w:rFonts w:ascii="宋体" w:eastAsia="宋体" w:hAnsi="宋体" w:cs="Times New Roman" w:hint="eastAsia"/>
                 <w:color w:val="000000"/>
                 <w:kern w:val="0"/>
                 <w:sz w:val="32"/>
@@ -631,7 +631,7 @@
             <w:pPr>
               <w:spacing w:before="0" w:after="0" w:line="240" w:lineRule="auto"/>
               <w:rPr>
-                <w:rFonts w:ascii="SimSun" w:eastAsia="SimSun" w:hAnsi="SimSun" w:cs="Times New Roman"/>
+                <w:rFonts w:ascii="宋体" w:eastAsia="宋体" w:hAnsi="宋体" w:cs="Times New Roman"/>
                 <w:color w:val="000000"/>
                 <w:kern w:val="0"/>
                 <w:sz w:val="32"/>
@@ -641,7 +641,7 @@
             </w:pPr>
             <w:r>
               <w:rPr>
-                <w:rFonts w:ascii="SimSun" w:eastAsia="SimSun" w:hAnsi="SimSun" w:cs="Times New Roman" w:hint="eastAsia"/>
+                <w:rFonts w:ascii="宋体" w:eastAsia="宋体" w:hAnsi="宋体" w:cs="Times New Roman" w:hint="eastAsia"/>
                 <w:color w:val="000000"/>
                 <w:kern w:val="0"/>
                 <w:sz w:val="32"/>
@@ -677,7 +677,7 @@
         <w:ind w:firstLine="400"/>
         <w:jc w:val="center"/>
         <w:rPr>
-          <w:rFonts w:ascii="SimSun" w:eastAsia="SimSun" w:hAnsi="SimSun" w:cs="Hiragino Sans GB W3"/>
+          <w:rFonts w:ascii="宋体" w:eastAsia="宋体" w:hAnsi="宋体" w:cs="Hiragino Sans GB W3"/>
           <w:color w:val="000000"/>
           <w:sz w:val="20"/>
           <w:szCs w:val="20"/>
@@ -708,7 +708,7 @@
         <w:ind w:firstLine="400"/>
         <w:jc w:val="center"/>
         <w:rPr>
-          <w:rFonts w:ascii="SimSun" w:eastAsia="SimSun" w:hAnsi="SimSun" w:cs="Hiragino Sans GB W3"/>
+          <w:rFonts w:ascii="宋体" w:eastAsia="宋体" w:hAnsi="宋体" w:cs="Hiragino Sans GB W3"/>
           <w:color w:val="000000"/>
           <w:sz w:val="20"/>
           <w:szCs w:val="20"/>
@@ -739,7 +739,7 @@
         <w:ind w:firstLine="400"/>
         <w:jc w:val="center"/>
         <w:rPr>
-          <w:rFonts w:ascii="SimSun" w:eastAsia="SimSun" w:hAnsi="SimSun" w:cs="Hiragino Sans GB W3"/>
+          <w:rFonts w:ascii="宋体" w:eastAsia="宋体" w:hAnsi="宋体" w:cs="Hiragino Sans GB W3"/>
           <w:color w:val="000000"/>
           <w:lang w:val="en-US"/>
         </w:rPr>
@@ -768,14 +768,14 @@
         <w:ind w:firstLine="400"/>
         <w:jc w:val="center"/>
         <w:rPr>
-          <w:rFonts w:ascii="SimSun" w:eastAsia="SimSun" w:hAnsi="SimSun" w:cs="Hiragino Sans GB W3"/>
+          <w:rFonts w:ascii="宋体" w:eastAsia="宋体" w:hAnsi="宋体" w:cs="Hiragino Sans GB W3"/>
           <w:color w:val="000000" w:themeColor="text1"/>
           <w:lang w:val="en-US"/>
         </w:rPr>
       </w:pPr>
       <w:r>
         <w:rPr>
-          <w:rFonts w:ascii="SimSun" w:eastAsia="SimSun" w:hAnsi="SimSun" w:cs="Hiragino Sans GB W3" w:hint="eastAsia"/>
+          <w:rFonts w:ascii="宋体" w:eastAsia="宋体" w:hAnsi="宋体" w:cs="Hiragino Sans GB W3" w:hint="eastAsia"/>
           <w:color w:val="000000"/>
           <w:lang w:val="en-US"/>
         </w:rPr>
@@ -783,7 +783,7 @@
       </w:r>
       <w:r>
         <w:rPr>
-          <w:rFonts w:ascii="SimSun" w:eastAsia="SimSun" w:hAnsi="SimSun" w:cs="Hiragino Sans GB W3"/>
+          <w:rFonts w:ascii="宋体" w:eastAsia="宋体" w:hAnsi="宋体" w:cs="Hiragino Sans GB W3"/>
           <w:color w:val="000000"/>
           <w:lang w:val="en-US"/>
         </w:rPr>
@@ -795,7 +795,7 @@
         <w:spacing w:before="0" w:after="0" w:line="240" w:lineRule="auto"/>
         <w:ind w:firstLine="400"/>
         <w:rPr>
-          <w:rFonts w:ascii="SimSun" w:eastAsia="SimSun" w:hAnsi="SimSun" w:cs="Hiragino Sans GB W3"/>
+          <w:rFonts w:ascii="宋体" w:eastAsia="宋体" w:hAnsi="宋体" w:cs="Hiragino Sans GB W3"/>
           <w:color w:val="000000" w:themeColor="text1"/>
           <w:sz w:val="20"/>
           <w:szCs w:val="20"/>
@@ -804,7 +804,7 @@
       </w:pPr>
       <w:r>
         <w:rPr>
-          <w:rFonts w:ascii="SimSun" w:eastAsia="SimSun" w:hAnsi="SimSun" w:cs="Hiragino Sans GB W3"/>
+          <w:rFonts w:ascii="宋体" w:eastAsia="宋体" w:hAnsi="宋体" w:cs="Hiragino Sans GB W3"/>
           <w:color w:val="000000" w:themeColor="text1"/>
           <w:sz w:val="20"/>
           <w:szCs w:val="20"/>
@@ -818,7 +818,7 @@
         <w:spacing w:before="0" w:after="0" w:line="240" w:lineRule="auto"/>
         <w:jc w:val="center"/>
         <w:rPr>
-          <w:rFonts w:ascii="SimSun" w:eastAsia="SimSun" w:hAnsi="SimSun" w:cs="Hiragino Sans GB W3"/>
+          <w:rFonts w:ascii="宋体" w:eastAsia="宋体" w:hAnsi="宋体" w:cs="Hiragino Sans GB W3"/>
           <w:color w:val="000000"/>
           <w:sz w:val="32"/>
           <w:szCs w:val="32"/>
@@ -827,7 +827,7 @@
       </w:pPr>
       <w:r>
         <w:rPr>
-          <w:rFonts w:ascii="SimSun" w:eastAsia="SimSun" w:hAnsi="SimSun" w:cs="Hiragino Sans GB W3" w:hint="eastAsia"/>
+          <w:rFonts w:ascii="宋体" w:eastAsia="宋体" w:hAnsi="宋体" w:cs="Hiragino Sans GB W3" w:hint="eastAsia"/>
           <w:color w:val="000000"/>
           <w:sz w:val="32"/>
           <w:szCs w:val="32"/>
@@ -843,7 +843,7 @@
         <w:ind w:firstLine="400"/>
         <w:jc w:val="center"/>
         <w:rPr>
-          <w:rFonts w:ascii="SimSun" w:eastAsia="SimSun" w:hAnsi="SimSun" w:cs="Hiragino Sans GB W3"/>
+          <w:rFonts w:ascii="宋体" w:eastAsia="宋体" w:hAnsi="宋体" w:cs="Hiragino Sans GB W3"/>
           <w:color w:val="000000"/>
           <w:sz w:val="20"/>
           <w:szCs w:val="20"/>
@@ -856,14 +856,14 @@
         <w:spacing w:before="0" w:after="0" w:line="400" w:lineRule="exact"/>
         <w:ind w:firstLineChars="200" w:firstLine="480"/>
         <w:rPr>
-          <w:rFonts w:ascii="SimSun" w:eastAsia="SimSun" w:hAnsi="SimSun" w:cs="Hiragino Sans GB W3"/>
+          <w:rFonts w:ascii="宋体" w:eastAsia="宋体" w:hAnsi="宋体" w:cs="Hiragino Sans GB W3"/>
           <w:color w:val="000000"/>
           <w:lang w:val="en-US"/>
         </w:rPr>
       </w:pPr>
       <w:r>
         <w:rPr>
-          <w:rFonts w:ascii="SimSun" w:eastAsia="SimSun" w:hAnsi="SimSun" w:cs="Hiragino Sans GB W3" w:hint="eastAsia"/>
+          <w:rFonts w:ascii="宋体" w:eastAsia="宋体" w:hAnsi="宋体" w:cs="Hiragino Sans GB W3" w:hint="eastAsia"/>
           <w:color w:val="000000"/>
           <w:lang w:val="en-US"/>
         </w:rPr>
@@ -871,7 +871,7 @@
       </w:r>
       <w:r>
         <w:rPr>
-          <w:rFonts w:ascii="SimSun" w:eastAsia="SimSun" w:hAnsi="SimSun" w:cs="Hiragino Sans GB W3"/>
+          <w:rFonts w:ascii="宋体" w:eastAsia="宋体" w:hAnsi="宋体" w:cs="Hiragino Sans GB W3"/>
           <w:color w:val="000000"/>
           <w:lang w:val="en-US"/>
         </w:rPr>
@@ -879,7 +879,7 @@
       </w:r>
       <w:r>
         <w:rPr>
-          <w:rFonts w:ascii="SimSun" w:eastAsia="SimSun" w:hAnsi="SimSun" w:cs="Hiragino Sans GB W3" w:hint="eastAsia"/>
+          <w:rFonts w:ascii="宋体" w:eastAsia="宋体" w:hAnsi="宋体" w:cs="Hiragino Sans GB W3" w:hint="eastAsia"/>
           <w:color w:val="000000"/>
           <w:lang w:val="en-US"/>
         </w:rPr>
@@ -887,7 +887,7 @@
       </w:r>
       <w:r>
         <w:rPr>
-          <w:rFonts w:ascii="SimSun" w:eastAsia="SimSun" w:hAnsi="SimSun" w:cs="Hiragino Sans GB W3"/>
+          <w:rFonts w:ascii="宋体" w:eastAsia="宋体" w:hAnsi="宋体" w:cs="Hiragino Sans GB W3"/>
           <w:color w:val="000000"/>
           <w:lang w:val="en-US"/>
         </w:rPr>
@@ -895,7 +895,7 @@
       </w:r>
       <w:r>
         <w:rPr>
-          <w:rFonts w:ascii="SimSun" w:eastAsia="SimSun" w:hAnsi="SimSun" w:cs="Hiragino Sans GB W3" w:hint="eastAsia"/>
+          <w:rFonts w:ascii="宋体" w:eastAsia="宋体" w:hAnsi="宋体" w:cs="Hiragino Sans GB W3" w:hint="eastAsia"/>
           <w:color w:val="000000"/>
           <w:lang w:val="en-US"/>
         </w:rPr>
@@ -903,7 +903,7 @@
       </w:r>
       <w:r>
         <w:rPr>
-          <w:rFonts w:ascii="SimSun" w:eastAsia="SimSun" w:hAnsi="SimSun" w:cs="Hiragino Sans GB W3"/>
+          <w:rFonts w:ascii="宋体" w:eastAsia="宋体" w:hAnsi="宋体" w:cs="Hiragino Sans GB W3"/>
           <w:color w:val="000000"/>
           <w:lang w:val="en-US"/>
         </w:rPr>
@@ -911,7 +911,7 @@
       </w:r>
       <w:r>
         <w:rPr>
-          <w:rFonts w:ascii="SimSun" w:eastAsia="SimSun" w:hAnsi="SimSun" w:cs="Hiragino Sans GB W3" w:hint="eastAsia"/>
+          <w:rFonts w:ascii="宋体" w:eastAsia="宋体" w:hAnsi="宋体" w:cs="Hiragino Sans GB W3" w:hint="eastAsia"/>
           <w:color w:val="000000"/>
           <w:lang w:val="en-US"/>
         </w:rPr>
@@ -923,7 +923,7 @@
         <w:spacing w:before="0" w:after="0" w:line="240" w:lineRule="auto"/>
         <w:ind w:firstLineChars="200" w:firstLine="480"/>
         <w:rPr>
-          <w:rFonts w:ascii="SimSun" w:eastAsia="SimSun" w:hAnsi="SimSun" w:cs="Hiragino Sans GB W3"/>
+          <w:rFonts w:ascii="宋体" w:eastAsia="宋体" w:hAnsi="宋体" w:cs="Hiragino Sans GB W3"/>
           <w:color w:val="000000"/>
           <w:lang w:val="en-US"/>
         </w:rPr>
@@ -934,7 +934,7 @@
         <w:spacing w:before="0" w:after="0" w:line="240" w:lineRule="auto"/>
         <w:ind w:firstLine="400"/>
         <w:rPr>
-          <w:rFonts w:ascii="SimSun" w:eastAsia="SimSun" w:hAnsi="SimSun" w:cs="Hiragino Sans GB W3"/>
+          <w:rFonts w:ascii="宋体" w:eastAsia="宋体" w:hAnsi="宋体" w:cs="Hiragino Sans GB W3"/>
           <w:color w:val="000000" w:themeColor="text1"/>
           <w:sz w:val="20"/>
           <w:szCs w:val="20"/>
@@ -943,7 +943,7 @@
       </w:pPr>
       <w:r>
         <w:rPr>
-          <w:rFonts w:ascii="SimSun" w:eastAsia="SimSun" w:hAnsi="SimSun" w:cs="Hiragino Sans GB W3"/>
+          <w:rFonts w:ascii="宋体" w:eastAsia="宋体" w:hAnsi="宋体" w:cs="Hiragino Sans GB W3"/>
           <w:color w:val="000000" w:themeColor="text1"/>
           <w:sz w:val="20"/>
           <w:szCs w:val="20"/>
@@ -1070,7 +1070,7 @@
         <w:spacing w:before="0" w:after="0" w:line="400" w:lineRule="exact"/>
         <w:ind w:firstLineChars="200" w:firstLine="480"/>
         <w:rPr>
-          <w:rFonts w:ascii="SimSun" w:eastAsia="SimSun" w:hAnsi="SimSun" w:cs="Hiragino Sans GB W3"/>
+          <w:rFonts w:ascii="宋体" w:eastAsia="宋体" w:hAnsi="宋体" w:cs="Hiragino Sans GB W3"/>
           <w:color w:val="000000" w:themeColor="text1"/>
           <w:lang w:val="en-US"/>
         </w:rPr>
@@ -1099,13 +1099,13 @@
         <w:spacing w:before="0" w:after="0" w:line="400" w:lineRule="exact"/>
         <w:ind w:firstLine="480"/>
         <w:rPr>
-          <w:rFonts w:ascii="SimSun" w:eastAsia="SimSun" w:hAnsi="SimSun"/>
-          <w:color w:val="000000" w:themeColor="text1"/>
-        </w:rPr>
-      </w:pPr>
-      <w:r>
-        <w:rPr>
-          <w:rFonts w:ascii="SimSun" w:eastAsia="SimSun" w:hAnsi="SimSun" w:hint="eastAsia"/>
+          <w:rFonts w:ascii="宋体" w:eastAsia="宋体" w:hAnsi="宋体"/>
+          <w:color w:val="000000" w:themeColor="text1"/>
+        </w:rPr>
+      </w:pPr>
+      <w:r>
+        <w:rPr>
+          <w:rFonts w:ascii="宋体" w:eastAsia="宋体" w:hAnsi="宋体" w:hint="eastAsia"/>
           <w:color w:val="000000" w:themeColor="text1"/>
         </w:rPr>
         <w:t>根据</w:t>
@@ -1113,7 +1113,7 @@
       <w:proofErr w:type="spellStart"/>
       <w:r>
         <w:rPr>
-          <w:rFonts w:ascii="SimSun" w:eastAsia="SimSun" w:hAnsi="SimSun" w:hint="eastAsia"/>
+          <w:rFonts w:ascii="宋体" w:eastAsia="宋体" w:hAnsi="宋体" w:hint="eastAsia"/>
           <w:color w:val="000000" w:themeColor="text1"/>
         </w:rPr>
         <w:t>Distill</w:t>
@@ -1121,56 +1121,56 @@
       <w:proofErr w:type="spellEnd"/>
       <w:r>
         <w:rPr>
-          <w:rFonts w:ascii="SimSun" w:eastAsia="SimSun" w:hAnsi="SimSun" w:hint="eastAsia"/>
+          <w:rFonts w:ascii="宋体" w:eastAsia="宋体" w:hAnsi="宋体" w:hint="eastAsia"/>
           <w:color w:val="000000" w:themeColor="text1"/>
         </w:rPr>
         <w:t xml:space="preserve"> Web Monitor监测</w:t>
       </w:r>
       <w:r>
         <w:rPr>
-          <w:rFonts w:ascii="SimSun" w:eastAsia="SimSun" w:hAnsi="SimSun"/>
+          <w:rFonts w:ascii="宋体" w:eastAsia="宋体" w:hAnsi="宋体"/>
           <w:color w:val="000000" w:themeColor="text1"/>
         </w:rPr>
         <w:t>的5</w:t>
       </w:r>
       <w:r>
         <w:rPr>
-          <w:rFonts w:ascii="SimSun" w:eastAsia="SimSun" w:hAnsi="SimSun" w:hint="eastAsia"/>
+          <w:rFonts w:ascii="宋体" w:eastAsia="宋体" w:hAnsi="宋体" w:hint="eastAsia"/>
           <w:color w:val="000000" w:themeColor="text1"/>
         </w:rPr>
         <w:t>个</w:t>
       </w:r>
       <w:r>
         <w:rPr>
-          <w:rFonts w:ascii="SimSun" w:eastAsia="SimSun" w:hAnsi="SimSun"/>
+          <w:rFonts w:ascii="宋体" w:eastAsia="宋体" w:hAnsi="宋体"/>
           <w:color w:val="000000" w:themeColor="text1"/>
         </w:rPr>
         <w:t>知乎问题，选择你要创作的</w:t>
       </w:r>
       <w:r>
         <w:rPr>
-          <w:rFonts w:ascii="SimSun" w:eastAsia="SimSun" w:hAnsi="SimSun" w:hint="eastAsia"/>
+          <w:rFonts w:ascii="宋体" w:eastAsia="宋体" w:hAnsi="宋体" w:hint="eastAsia"/>
           <w:color w:val="000000" w:themeColor="text1"/>
         </w:rPr>
         <w:t>内容</w:t>
       </w:r>
       <w:r>
         <w:rPr>
-          <w:rFonts w:ascii="SimSun" w:eastAsia="SimSun" w:hAnsi="SimSun"/>
+          <w:rFonts w:ascii="宋体" w:eastAsia="宋体" w:hAnsi="宋体"/>
           <w:color w:val="000000" w:themeColor="text1"/>
         </w:rPr>
         <w:t>营销回答的问题</w:t>
       </w:r>
       <w:r>
         <w:rPr>
-          <w:rFonts w:ascii="SimSun" w:eastAsia="SimSun" w:hAnsi="SimSun"/>
+          <w:rFonts w:ascii="宋体" w:eastAsia="宋体" w:hAnsi="宋体"/>
           <w:color w:val="000000" w:themeColor="text1"/>
         </w:rPr>
         <w:t>及问题链接</w:t>
       </w:r>
       <w:r>
         <w:rPr>
-          <w:rFonts w:ascii="SimSun" w:eastAsia="SimSun" w:hAnsi="SimSun"/>
+          <w:rFonts w:ascii="宋体" w:eastAsia="宋体" w:hAnsi="宋体"/>
           <w:color w:val="000000" w:themeColor="text1"/>
         </w:rPr>
         <w:t>。</w:t>
@@ -1295,134 +1295,188 @@
     </w:p>
     <w:p>
       <w:pPr>
+        <w:pStyle w:val="a"/>
+        <w:numPr>
+          <w:ilvl w:val="0"/>
+          <w:numId w:val="17"/>
+        </w:numPr>
+        <w:ind w:firstLineChars="0"/>
+        <w:rPr>
+          <w:color w:val="000000" w:themeColor="text1"/>
+        </w:rPr>
+      </w:pPr>
+      <w:r>
+        <w:rPr>
+          <w:rFonts w:hint="eastAsia"/>
+          <w:lang w:eastAsia="zh-CN"/>
+        </w:rPr>
+        <w:t>你最终选题对应的问题是：</w:t>
+      </w:r>
+    </w:p>
+    <w:p>
+      <w:pPr>
+        <w:pStyle w:val="a"/>
+        <w:numPr>
+          <w:ilvl w:val="0"/>
+          <w:numId w:val="17"/>
+        </w:numPr>
+        <w:ind w:firstLineChars="0"/>
+        <w:rPr>
+          <w:color w:val="000000" w:themeColor="text1"/>
+        </w:rPr>
+      </w:pPr>
+      <w:r>
+        <w:rPr>
+          <w:rFonts w:hint="eastAsia"/>
+          <w:lang w:eastAsia="zh-CN"/>
+        </w:rPr>
+        <w:t>你最终选题对应的问题</w:t>
+      </w:r>
+      <w:r>
+        <w:rPr>
+          <w:rFonts w:hint="eastAsia"/>
+          <w:lang w:eastAsia="zh-CN"/>
+        </w:rPr>
+        <w:t>链接</w:t>
+      </w:r>
+      <w:bookmarkStart w:id="11" w:name="_GoBack"/>
+      <w:bookmarkEnd w:id="11"/>
+      <w:r>
+        <w:rPr>
+          <w:rFonts w:hint="eastAsia"/>
+          <w:lang w:eastAsia="zh-CN"/>
+        </w:rPr>
+        <w:t>是：</w:t>
+      </w:r>
+    </w:p>
+    <w:p>
+      <w:pPr>
+        <w:rPr>
+          <w:rFonts w:hint="eastAsia"/>
+          <w:color w:val="000000" w:themeColor="text1"/>
+        </w:rPr>
+      </w:pPr>
+    </w:p>
+    <w:p>
+      <w:pPr>
+        <w:pStyle w:val="1"/>
+      </w:pPr>
+      <w:r>
+        <w:t>内容营销</w:t>
+      </w:r>
+      <w:r>
+        <w:rPr>
+          <w:rFonts w:hint="eastAsia"/>
+        </w:rPr>
+        <w:t>创作</w:t>
+      </w:r>
+      <w:r>
+        <w:t>提案</w:t>
+      </w:r>
+    </w:p>
+    <w:p>
+      <w:pPr>
         <w:spacing w:before="0" w:after="0" w:line="400" w:lineRule="exact"/>
         <w:ind w:firstLine="480"/>
         <w:rPr>
-          <w:rFonts w:ascii="SimSun" w:eastAsia="SimSun" w:hAnsi="SimSun"/>
-          <w:color w:val="000000" w:themeColor="text1"/>
-        </w:rPr>
-      </w:pPr>
-    </w:p>
-    <w:p>
-      <w:pPr>
-        <w:pStyle w:val="1"/>
-      </w:pPr>
-      <w:r>
-        <w:t>内容营销</w:t>
-      </w:r>
-      <w:r>
-        <w:rPr>
-          <w:rFonts w:hint="eastAsia"/>
+          <w:rFonts w:ascii="宋体" w:eastAsia="宋体" w:hAnsi="宋体"/>
+          <w:color w:val="000000" w:themeColor="text1"/>
+        </w:rPr>
+      </w:pPr>
+      <w:r>
+        <w:rPr>
+          <w:rFonts w:ascii="宋体" w:eastAsia="宋体" w:hAnsi="宋体" w:hint="eastAsia"/>
+          <w:color w:val="000000" w:themeColor="text1"/>
+        </w:rPr>
+        <w:t>在</w:t>
+      </w:r>
+      <w:r>
+        <w:rPr>
+          <w:rFonts w:ascii="宋体" w:eastAsia="宋体" w:hAnsi="宋体"/>
+          <w:color w:val="000000" w:themeColor="text1"/>
+        </w:rPr>
+        <w:t>《Milestone｜</w:t>
+      </w:r>
+      <w:r>
+        <w:rPr>
+          <w:rFonts w:ascii="宋体" w:eastAsia="宋体" w:hAnsi="宋体" w:hint="eastAsia"/>
+          <w:color w:val="000000" w:themeColor="text1"/>
+        </w:rPr>
+        <w:t>内容</w:t>
+      </w:r>
+      <w:r>
+        <w:rPr>
+          <w:rFonts w:ascii="宋体" w:eastAsia="宋体" w:hAnsi="宋体"/>
+          <w:color w:val="000000" w:themeColor="text1"/>
+        </w:rPr>
+        <w:t>营销干货文创作》</w:t>
+      </w:r>
+      <w:r>
+        <w:rPr>
+          <w:rFonts w:ascii="宋体" w:eastAsia="宋体" w:hAnsi="宋体" w:hint="eastAsia"/>
+          <w:color w:val="000000" w:themeColor="text1"/>
+        </w:rPr>
+        <w:t>的</w:t>
+      </w:r>
+      <w:r>
+        <w:rPr>
+          <w:rFonts w:ascii="宋体" w:eastAsia="宋体" w:hAnsi="宋体"/>
+          <w:color w:val="000000" w:themeColor="text1"/>
+        </w:rPr>
+        <w:t>里程碑</w:t>
+      </w:r>
+      <w:r>
+        <w:rPr>
+          <w:rFonts w:ascii="宋体" w:eastAsia="宋体" w:hAnsi="宋体" w:hint="eastAsia"/>
+          <w:color w:val="000000" w:themeColor="text1"/>
+        </w:rPr>
+        <w:t>任务</w:t>
+      </w:r>
+      <w:r>
+        <w:rPr>
+          <w:rFonts w:ascii="宋体" w:eastAsia="宋体" w:hAnsi="宋体"/>
+          <w:color w:val="000000" w:themeColor="text1"/>
+        </w:rPr>
+        <w:t>中，</w:t>
+      </w:r>
+      <w:r>
+        <w:rPr>
+          <w:rFonts w:ascii="宋体" w:eastAsia="宋体" w:hAnsi="宋体" w:hint="eastAsia"/>
+          <w:color w:val="000000" w:themeColor="text1"/>
+        </w:rPr>
+        <w:t>你已经</w:t>
+      </w:r>
+      <w:r>
+        <w:rPr>
+          <w:rFonts w:ascii="宋体" w:eastAsia="宋体" w:hAnsi="宋体"/>
+          <w:color w:val="000000" w:themeColor="text1"/>
         </w:rPr>
         <w:t>创作</w:t>
       </w:r>
       <w:r>
-        <w:t>提案</w:t>
-      </w:r>
-    </w:p>
-    <w:p>
-      <w:pPr>
-        <w:spacing w:before="0" w:after="0" w:line="400" w:lineRule="exact"/>
-        <w:ind w:firstLine="480"/>
-        <w:rPr>
-          <w:rFonts w:ascii="SimSun" w:eastAsia="SimSun" w:hAnsi="SimSun"/>
-          <w:color w:val="000000" w:themeColor="text1"/>
-        </w:rPr>
-      </w:pPr>
-      <w:r>
-        <w:rPr>
-          <w:rFonts w:ascii="SimSun" w:eastAsia="SimSun" w:hAnsi="SimSun" w:hint="eastAsia"/>
-          <w:color w:val="000000" w:themeColor="text1"/>
-        </w:rPr>
-        <w:t>在</w:t>
-      </w:r>
-      <w:r>
-        <w:rPr>
-          <w:rFonts w:ascii="SimSun" w:eastAsia="SimSun" w:hAnsi="SimSun"/>
-          <w:color w:val="000000" w:themeColor="text1"/>
-        </w:rPr>
-        <w:t>《Milestone｜</w:t>
-      </w:r>
-      <w:r>
-        <w:rPr>
-          <w:rFonts w:ascii="SimSun" w:eastAsia="SimSun" w:hAnsi="SimSun" w:hint="eastAsia"/>
-          <w:color w:val="000000" w:themeColor="text1"/>
-        </w:rPr>
-        <w:t>内容</w:t>
-      </w:r>
-      <w:r>
-        <w:rPr>
-          <w:rFonts w:ascii="SimSun" w:eastAsia="SimSun" w:hAnsi="SimSun"/>
-          <w:color w:val="000000" w:themeColor="text1"/>
-        </w:rPr>
-        <w:t>营销干货文创作》</w:t>
-      </w:r>
-      <w:r>
-        <w:rPr>
-          <w:rFonts w:ascii="SimSun" w:eastAsia="SimSun" w:hAnsi="SimSun" w:hint="eastAsia"/>
-          <w:color w:val="000000" w:themeColor="text1"/>
-        </w:rPr>
-        <w:t>的</w:t>
-      </w:r>
-      <w:r>
-        <w:rPr>
-          <w:rFonts w:ascii="SimSun" w:eastAsia="SimSun" w:hAnsi="SimSun"/>
-          <w:color w:val="000000" w:themeColor="text1"/>
-        </w:rPr>
-        <w:t>里程碑</w:t>
-      </w:r>
-      <w:r>
-        <w:rPr>
-          <w:rFonts w:ascii="SimSun" w:eastAsia="SimSun" w:hAnsi="SimSun" w:hint="eastAsia"/>
-          <w:color w:val="000000" w:themeColor="text1"/>
-        </w:rPr>
-        <w:t>任务</w:t>
-      </w:r>
-      <w:r>
-        <w:rPr>
-          <w:rFonts w:ascii="SimSun" w:eastAsia="SimSun" w:hAnsi="SimSun"/>
-          <w:color w:val="000000" w:themeColor="text1"/>
-        </w:rPr>
-        <w:t>中，</w:t>
-      </w:r>
-      <w:r>
-        <w:rPr>
-          <w:rFonts w:ascii="SimSun" w:eastAsia="SimSun" w:hAnsi="SimSun" w:hint="eastAsia"/>
-          <w:color w:val="000000" w:themeColor="text1"/>
-        </w:rPr>
-        <w:t>你已经</w:t>
-      </w:r>
-      <w:r>
-        <w:rPr>
-          <w:rFonts w:ascii="SimSun" w:eastAsia="SimSun" w:hAnsi="SimSun"/>
-          <w:color w:val="000000" w:themeColor="text1"/>
-        </w:rPr>
-        <w:t>创作</w:t>
-      </w:r>
-      <w:r>
-        <w:rPr>
-          <w:rFonts w:ascii="SimSun" w:eastAsia="SimSun" w:hAnsi="SimSun" w:hint="eastAsia"/>
+        <w:rPr>
+          <w:rFonts w:ascii="宋体" w:eastAsia="宋体" w:hAnsi="宋体" w:hint="eastAsia"/>
           <w:color w:val="000000" w:themeColor="text1"/>
         </w:rPr>
         <w:t>了</w:t>
       </w:r>
       <w:r>
         <w:rPr>
-          <w:rFonts w:ascii="SimSun" w:eastAsia="SimSun" w:hAnsi="SimSun"/>
+          <w:rFonts w:ascii="宋体" w:eastAsia="宋体" w:hAnsi="宋体"/>
           <w:color w:val="000000" w:themeColor="text1"/>
         </w:rPr>
         <w:t>一篇干货文章，</w:t>
       </w:r>
       <w:r>
         <w:rPr>
-          <w:rFonts w:ascii="SimSun" w:eastAsia="SimSun" w:hAnsi="SimSun" w:hint="eastAsia"/>
+          <w:rFonts w:ascii="宋体" w:eastAsia="宋体" w:hAnsi="宋体" w:hint="eastAsia"/>
           <w:color w:val="000000" w:themeColor="text1"/>
         </w:rPr>
         <w:t>请填写以下内容</w:t>
       </w:r>
       <w:r>
         <w:rPr>
-          <w:rFonts w:ascii="SimSun" w:eastAsia="SimSun" w:hAnsi="SimSun"/>
+          <w:rFonts w:ascii="宋体" w:eastAsia="宋体" w:hAnsi="宋体"/>
           <w:color w:val="000000" w:themeColor="text1"/>
         </w:rPr>
         <w:t>：</w:t>
@@ -1437,8 +1491,6 @@
         </w:numPr>
         <w:ind w:firstLineChars="0"/>
       </w:pPr>
-      <w:bookmarkStart w:id="11" w:name="_GoBack"/>
-      <w:bookmarkEnd w:id="11"/>
       <w:r>
         <w:rPr>
           <w:rFonts w:hint="eastAsia"/>
@@ -1670,6 +1722,7 @@
         <w:pStyle w:val="1"/>
       </w:pPr>
       <w:r>
+        <w:lastRenderedPageBreak/>
         <w:t>内容营销</w:t>
       </w:r>
       <w:r>
@@ -1717,7 +1770,6 @@
         <w:rPr>
           <w:rFonts w:hint="eastAsia"/>
         </w:rPr>
-        <w:lastRenderedPageBreak/>
         <w:t>文章</w:t>
       </w:r>
       <w:r>
@@ -1745,15 +1797,15 @@
     <w:p>
       <w:pPr>
         <w:rPr>
-          <w:rFonts w:ascii="SimSun" w:eastAsia="SimSun" w:hAnsi="SimSun"/>
-          <w:color w:val="000000" w:themeColor="text1"/>
-        </w:rPr>
-      </w:pPr>
-    </w:p>
-    <w:p>
-      <w:pPr>
-        <w:rPr>
-          <w:rFonts w:ascii="SimSun" w:eastAsia="SimSun" w:hAnsi="SimSun"/>
+          <w:rFonts w:ascii="宋体" w:eastAsia="宋体" w:hAnsi="宋体"/>
+          <w:color w:val="000000" w:themeColor="text1"/>
+        </w:rPr>
+      </w:pPr>
+    </w:p>
+    <w:p>
+      <w:pPr>
+        <w:rPr>
+          <w:rFonts w:ascii="宋体" w:eastAsia="宋体" w:hAnsi="宋体"/>
           <w:color w:val="000000" w:themeColor="text1"/>
         </w:rPr>
       </w:pPr>
@@ -1806,7 +1858,7 @@
       <w:pPr>
         <w:spacing w:before="0" w:after="0" w:line="400" w:lineRule="exact"/>
         <w:rPr>
-          <w:rFonts w:ascii="SimSun" w:eastAsia="SimSun" w:hAnsi="SimSun"/>
+          <w:rFonts w:ascii="宋体" w:eastAsia="宋体" w:hAnsi="宋体"/>
           <w:color w:val="000000" w:themeColor="text1"/>
         </w:rPr>
       </w:pPr>
@@ -1815,7 +1867,7 @@
       <w:pPr>
         <w:spacing w:before="0" w:after="0" w:line="400" w:lineRule="exact"/>
         <w:rPr>
-          <w:rFonts w:ascii="SimSun" w:eastAsia="SimSun" w:hAnsi="SimSun"/>
+          <w:rFonts w:ascii="宋体" w:eastAsia="宋体" w:hAnsi="宋体"/>
           <w:color w:val="000000" w:themeColor="text1"/>
         </w:rPr>
       </w:pPr>
@@ -1824,7 +1876,7 @@
       <w:pPr>
         <w:spacing w:before="0" w:after="0" w:line="400" w:lineRule="exact"/>
         <w:rPr>
-          <w:rFonts w:ascii="SimSun" w:eastAsia="SimSun" w:hAnsi="SimSun"/>
+          <w:rFonts w:ascii="宋体" w:eastAsia="宋体" w:hAnsi="宋体"/>
           <w:color w:val="000000" w:themeColor="text1"/>
         </w:rPr>
       </w:pPr>
@@ -1833,7 +1885,7 @@
       <w:pPr>
         <w:spacing w:before="0" w:after="0" w:line="400" w:lineRule="exact"/>
         <w:rPr>
-          <w:rFonts w:ascii="SimSun" w:eastAsia="SimSun" w:hAnsi="SimSun"/>
+          <w:rFonts w:ascii="宋体" w:eastAsia="宋体" w:hAnsi="宋体"/>
           <w:color w:val="000000" w:themeColor="text1"/>
         </w:rPr>
       </w:pPr>
@@ -1842,7 +1894,7 @@
       <w:pPr>
         <w:spacing w:before="0" w:after="0" w:line="400" w:lineRule="exact"/>
         <w:rPr>
-          <w:rFonts w:ascii="SimSun" w:eastAsia="SimSun" w:hAnsi="SimSun"/>
+          <w:rFonts w:ascii="宋体" w:eastAsia="宋体" w:hAnsi="宋体"/>
           <w:color w:val="000000" w:themeColor="text1"/>
         </w:rPr>
       </w:pPr>
@@ -1851,7 +1903,7 @@
       <w:pPr>
         <w:spacing w:before="0" w:after="0" w:line="400" w:lineRule="exact"/>
         <w:rPr>
-          <w:rFonts w:ascii="SimSun" w:eastAsia="SimSun" w:hAnsi="SimSun"/>
+          <w:rFonts w:ascii="宋体" w:eastAsia="宋体" w:hAnsi="宋体"/>
           <w:color w:val="000000" w:themeColor="text1"/>
         </w:rPr>
       </w:pPr>
@@ -1860,7 +1912,7 @@
       <w:pPr>
         <w:spacing w:before="0" w:after="0" w:line="400" w:lineRule="exact"/>
         <w:rPr>
-          <w:rFonts w:ascii="SimSun" w:eastAsia="SimSun" w:hAnsi="SimSun"/>
+          <w:rFonts w:ascii="宋体" w:eastAsia="宋体" w:hAnsi="宋体"/>
           <w:color w:val="000000" w:themeColor="text1"/>
         </w:rPr>
       </w:pPr>
@@ -1869,7 +1921,7 @@
       <w:pPr>
         <w:spacing w:before="0" w:after="0" w:line="400" w:lineRule="exact"/>
         <w:rPr>
-          <w:rFonts w:ascii="SimSun" w:eastAsia="SimSun" w:hAnsi="SimSun"/>
+          <w:rFonts w:ascii="宋体" w:eastAsia="宋体" w:hAnsi="宋体"/>
           <w:color w:val="000000" w:themeColor="text1"/>
         </w:rPr>
       </w:pPr>
@@ -1878,7 +1930,7 @@
       <w:pPr>
         <w:spacing w:before="0" w:after="0" w:line="400" w:lineRule="exact"/>
         <w:rPr>
-          <w:rFonts w:ascii="SimSun" w:eastAsia="SimSun" w:hAnsi="SimSun"/>
+          <w:rFonts w:ascii="宋体" w:eastAsia="宋体" w:hAnsi="宋体"/>
           <w:color w:val="000000" w:themeColor="text1"/>
         </w:rPr>
       </w:pPr>
@@ -1887,7 +1939,7 @@
       <w:pPr>
         <w:spacing w:before="0" w:after="0" w:line="400" w:lineRule="exact"/>
         <w:rPr>
-          <w:rFonts w:ascii="SimSun" w:eastAsia="SimSun" w:hAnsi="SimSun"/>
+          <w:rFonts w:ascii="宋体" w:eastAsia="宋体" w:hAnsi="宋体"/>
           <w:color w:val="000000" w:themeColor="text1"/>
         </w:rPr>
       </w:pPr>
@@ -1942,7 +1994,7 @@
       <w:hyperlink r:id="rId12" w:history="1">
         <w:r>
           <w:rPr>
-            <w:rStyle w:val="aff9"/>
+            <w:rStyle w:val="aff8"/>
             <w:rFonts w:ascii="宋体" w:eastAsia="宋体" w:hAnsi="宋体" w:hint="eastAsia"/>
             <w:color w:val="0070C0"/>
             <w:lang w:val="en-US" w:eastAsia="ja-JP"/>
@@ -2061,20 +2113,20 @@
       <w:pPr>
         <w:ind w:leftChars="200" w:left="480"/>
         <w:rPr>
-          <w:rFonts w:ascii="SimSun" w:eastAsia="SimSun" w:hAnsi="SimSun"/>
-          <w:color w:val="000000" w:themeColor="text1"/>
-        </w:rPr>
-      </w:pPr>
-      <w:r>
-        <w:rPr>
-          <w:rFonts w:ascii="SimSun" w:eastAsia="SimSun" w:hAnsi="SimSun" w:hint="eastAsia"/>
+          <w:rFonts w:ascii="宋体" w:eastAsia="宋体" w:hAnsi="宋体"/>
+          <w:color w:val="000000" w:themeColor="text1"/>
+        </w:rPr>
+      </w:pPr>
+      <w:r>
+        <w:rPr>
+          <w:rFonts w:ascii="宋体" w:eastAsia="宋体" w:hAnsi="宋体" w:hint="eastAsia"/>
           <w:color w:val="000000" w:themeColor="text1"/>
         </w:rPr>
         <w:t>例如</w:t>
       </w:r>
       <w:r>
         <w:rPr>
-          <w:rFonts w:ascii="SimSun" w:eastAsia="SimSun" w:hAnsi="SimSun"/>
+          <w:rFonts w:ascii="宋体" w:eastAsia="宋体" w:hAnsi="宋体"/>
           <w:color w:val="000000" w:themeColor="text1"/>
         </w:rPr>
         <w:t>：</w:t>
@@ -2082,8 +2134,8 @@
       <w:hyperlink r:id="rId13" w:history="1">
         <w:r>
           <w:rPr>
-            <w:rStyle w:val="aff9"/>
-            <w:rFonts w:ascii="SimSun" w:eastAsia="SimSun" w:hAnsi="SimSun"/>
+            <w:rStyle w:val="aff8"/>
+            <w:rFonts w:ascii="宋体" w:eastAsia="宋体" w:hAnsi="宋体"/>
           </w:rPr>
           <w:t>http://mkg201demo.bpteach.com/?utm_source=zhihu.com&amp;utm_medium=referral&amp;utm_campaign=24-CNM12345678&amp;utm_term=7days-grow-up&amp;utm_content=textlink</w:t>
         </w:r>
@@ -2093,21 +2145,21 @@
       <w:pPr>
         <w:ind w:leftChars="200" w:left="480"/>
         <w:rPr>
-          <w:rFonts w:ascii="SimSun" w:eastAsia="SimSun" w:hAnsi="SimSun"/>
+          <w:rFonts w:ascii="宋体" w:eastAsia="宋体" w:hAnsi="宋体"/>
           <w:color w:val="000000" w:themeColor="text1"/>
           <w:lang w:val="en-US"/>
         </w:rPr>
       </w:pPr>
       <w:r>
         <w:rPr>
-          <w:rFonts w:ascii="SimSun" w:eastAsia="SimSun" w:hAnsi="SimSun" w:hint="eastAsia"/>
+          <w:rFonts w:ascii="宋体" w:eastAsia="宋体" w:hAnsi="宋体" w:hint="eastAsia"/>
           <w:color w:val="000000" w:themeColor="text1"/>
         </w:rPr>
         <w:t>a</w:t>
       </w:r>
       <w:r>
         <w:rPr>
-          <w:rFonts w:ascii="SimSun" w:eastAsia="SimSun" w:hAnsi="SimSun"/>
+          <w:rFonts w:ascii="宋体" w:eastAsia="宋体" w:hAnsi="宋体"/>
           <w:color w:val="000000" w:themeColor="text1"/>
           <w:lang w:val="en-US"/>
         </w:rPr>
@@ -2118,14 +2170,14 @@
       <w:pPr>
         <w:ind w:leftChars="200" w:left="480"/>
         <w:rPr>
-          <w:rFonts w:ascii="SimSun" w:eastAsia="SimSun" w:hAnsi="SimSun"/>
+          <w:rFonts w:ascii="宋体" w:eastAsia="宋体" w:hAnsi="宋体"/>
           <w:color w:val="000000" w:themeColor="text1"/>
           <w:lang w:val="en-US"/>
         </w:rPr>
       </w:pPr>
       <w:r>
         <w:rPr>
-          <w:rFonts w:ascii="SimSun" w:eastAsia="SimSun" w:hAnsi="SimSun"/>
+          <w:rFonts w:ascii="宋体" w:eastAsia="宋体" w:hAnsi="宋体"/>
           <w:color w:val="000000" w:themeColor="text1"/>
           <w:lang w:val="en-US"/>
         </w:rPr>
@@ -2136,14 +2188,14 @@
       <w:pPr>
         <w:ind w:leftChars="200" w:left="480"/>
         <w:rPr>
-          <w:rFonts w:ascii="SimSun" w:eastAsia="SimSun" w:hAnsi="SimSun"/>
+          <w:rFonts w:ascii="宋体" w:eastAsia="宋体" w:hAnsi="宋体"/>
           <w:color w:val="000000" w:themeColor="text1"/>
           <w:lang w:val="en-US"/>
         </w:rPr>
       </w:pPr>
       <w:r>
         <w:rPr>
-          <w:rFonts w:ascii="SimSun" w:eastAsia="SimSun" w:hAnsi="SimSun"/>
+          <w:rFonts w:ascii="宋体" w:eastAsia="宋体" w:hAnsi="宋体"/>
           <w:color w:val="000000" w:themeColor="text1"/>
           <w:lang w:val="en-US"/>
         </w:rPr>
@@ -2338,6 +2390,7 @@
         <w:rPr>
           <w:rFonts w:hint="eastAsia"/>
         </w:rPr>
+        <w:lastRenderedPageBreak/>
         <w:t>如果</w:t>
       </w:r>
       <w:r>
@@ -2407,7 +2460,6 @@
           <w:rFonts w:hint="eastAsia"/>
           <w:color w:val="000000" w:themeColor="text1"/>
         </w:rPr>
-        <w:lastRenderedPageBreak/>
         <w:t>如果</w:t>
       </w:r>
       <w:r>
@@ -2439,22 +2491,20 @@
       <w:hyperlink r:id="rId14" w:history="1">
         <w:r>
           <w:rPr>
-            <w:rStyle w:val="aff9"/>
-            <w:rFonts w:ascii="SimSun" w:eastAsia="SimSun" w:hAnsi="SimSun"/>
+            <w:rStyle w:val="aff8"/>
           </w:rPr>
           <w:t>点击进入百度</w:t>
         </w:r>
         <w:r>
           <w:rPr>
-            <w:rStyle w:val="aff9"/>
-            <w:rFonts w:ascii="SimSun" w:eastAsia="SimSun" w:hAnsi="SimSun" w:hint="eastAsia"/>
+            <w:rStyle w:val="aff8"/>
+            <w:rFonts w:hint="eastAsia"/>
           </w:rPr>
           <w:t>数据</w:t>
         </w:r>
         <w:r>
           <w:rPr>
-            <w:rStyle w:val="aff9"/>
-            <w:rFonts w:ascii="SimSun" w:eastAsia="SimSun" w:hAnsi="SimSun"/>
+            <w:rStyle w:val="aff8"/>
           </w:rPr>
           <w:t>监测页面</w:t>
         </w:r>
@@ -2475,36 +2525,33 @@
       <w:hyperlink r:id="rId15" w:history="1">
         <w:r>
           <w:rPr>
-            <w:rStyle w:val="aff9"/>
-            <w:rFonts w:ascii="SimSun" w:eastAsia="SimSun" w:hAnsi="SimSun"/>
+            <w:rStyle w:val="aff8"/>
           </w:rPr>
           <w:t>《</w:t>
         </w:r>
         <w:r>
           <w:rPr>
-            <w:rStyle w:val="aff9"/>
-            <w:rFonts w:ascii="SimSun" w:eastAsia="SimSun" w:hAnsi="SimSun" w:hint="eastAsia"/>
+            <w:rStyle w:val="aff8"/>
+            <w:rFonts w:hint="eastAsia"/>
           </w:rPr>
           <w:t>如何</w:t>
         </w:r>
         <w:r>
           <w:rPr>
-            <w:rStyle w:val="aff9"/>
-            <w:rFonts w:ascii="SimSun" w:eastAsia="SimSun" w:hAnsi="SimSun"/>
+            <w:rStyle w:val="aff8"/>
           </w:rPr>
           <w:t>正确截取</w:t>
         </w:r>
         <w:r>
           <w:rPr>
-            <w:rStyle w:val="aff9"/>
-            <w:rFonts w:ascii="SimSun" w:eastAsia="SimSun" w:hAnsi="SimSun" w:hint="eastAsia"/>
+            <w:rStyle w:val="aff8"/>
+            <w:rFonts w:hint="eastAsia"/>
           </w:rPr>
           <w:t>监测</w:t>
         </w:r>
         <w:r>
           <w:rPr>
-            <w:rStyle w:val="aff9"/>
-            <w:rFonts w:ascii="SimSun" w:eastAsia="SimSun" w:hAnsi="SimSun"/>
+            <w:rStyle w:val="aff8"/>
           </w:rPr>
           <w:t>截图》</w:t>
         </w:r>
@@ -2571,7 +2618,7 @@
       <w:pPr>
         <w:spacing w:before="0" w:after="0" w:line="400" w:lineRule="exact"/>
         <w:rPr>
-          <w:rFonts w:ascii="SimSun" w:eastAsia="SimSun" w:hAnsi="SimSun"/>
+          <w:rFonts w:ascii="宋体" w:eastAsia="宋体" w:hAnsi="宋体"/>
           <w:color w:val="000000" w:themeColor="text1"/>
         </w:rPr>
       </w:pPr>
@@ -2592,7 +2639,7 @@
 </file>
 
 <file path=word/endnotes.xml><?xml version="1.0" encoding="utf-8"?>
-<w:endnotes xmlns:wpc="http://schemas.microsoft.com/office/word/2010/wordprocessingCanvas" xmlns:mo="http://schemas.microsoft.com/office/mac/office/2008/main" xmlns:mc="http://schemas.openxmlformats.org/markup-compatibility/2006" xmlns:mv="urn:schemas-microsoft-com:mac:vml" xmlns:o="urn:schemas-microsoft-com:office:office" xmlns:r="http://schemas.openxmlformats.org/officeDocument/2006/relationships" xmlns:m="http://schemas.openxmlformats.org/officeDocument/2006/math" xmlns:v="urn:schemas-microsoft-com:vml" xmlns:wp14="http://schemas.microsoft.com/office/word/2010/wordprocessingDrawing" xmlns:wp="http://schemas.openxmlformats.org/drawingml/2006/wordprocessingDrawing" xmlns:w10="urn:schemas-microsoft-com:office:word" xmlns:w="http://schemas.openxmlformats.org/wordprocessingml/2006/main" xmlns:w14="http://schemas.microsoft.com/office/word/2010/wordml" xmlns:w15="http://schemas.microsoft.com/office/word/2012/wordml" xmlns:wpg="http://schemas.microsoft.com/office/word/2010/wordprocessingGroup" xmlns:wpi="http://schemas.microsoft.com/office/word/2010/wordprocessingInk" xmlns:wne="http://schemas.microsoft.com/office/word/2006/wordml" xmlns:wps="http://schemas.microsoft.com/office/word/2010/wordprocessingShape" mc:Ignorable="w14 w15 wp14">
+<w:endnotes xmlns:wpc="http://schemas.microsoft.com/office/word/2010/wordprocessingCanvas" xmlns:cx="http://schemas.microsoft.com/office/drawing/2014/chartex" xmlns:cx1="http://schemas.microsoft.com/office/drawing/2015/9/8/chartex" xmlns:cx2="http://schemas.microsoft.com/office/drawing/2015/10/21/chartex" xmlns:cx3="http://schemas.microsoft.com/office/drawing/2016/5/9/chartex" xmlns:cx4="http://schemas.microsoft.com/office/drawing/2016/5/10/chartex" xmlns:cx5="http://schemas.microsoft.com/office/drawing/2016/5/11/chartex" xmlns:cx6="http://schemas.microsoft.com/office/drawing/2016/5/12/chartex" xmlns:cx7="http://schemas.microsoft.com/office/drawing/2016/5/13/chartex" xmlns:cx8="http://schemas.microsoft.com/office/drawing/2016/5/14/chartex" xmlns:mc="http://schemas.openxmlformats.org/markup-compatibility/2006" xmlns:aink="http://schemas.microsoft.com/office/drawing/2016/ink" xmlns:am3d="http://schemas.microsoft.com/office/drawing/2017/model3d" xmlns:o="urn:schemas-microsoft-com:office:office" xmlns:r="http://schemas.openxmlformats.org/officeDocument/2006/relationships" xmlns:m="http://schemas.openxmlformats.org/officeDocument/2006/math" xmlns:v="urn:schemas-microsoft-com:vml" xmlns:wp14="http://schemas.microsoft.com/office/word/2010/wordprocessingDrawing" xmlns:wp="http://schemas.openxmlformats.org/drawingml/2006/wordprocessingDrawing" xmlns:w10="urn:schemas-microsoft-com:office:word" xmlns:w="http://schemas.openxmlformats.org/wordprocessingml/2006/main" xmlns:w14="http://schemas.microsoft.com/office/word/2010/wordml" xmlns:w15="http://schemas.microsoft.com/office/word/2012/wordml" xmlns:w16cid="http://schemas.microsoft.com/office/word/2016/wordml/cid" xmlns:w16se="http://schemas.microsoft.com/office/word/2015/wordml/symex" xmlns:wpg="http://schemas.microsoft.com/office/word/2010/wordprocessingGroup" xmlns:wpi="http://schemas.microsoft.com/office/word/2010/wordprocessingInk" xmlns:wne="http://schemas.microsoft.com/office/word/2006/wordml" xmlns:wps="http://schemas.microsoft.com/office/word/2010/wordprocessingShape" mc:Ignorable="w14 w15 w16se w16cid wp14">
   <w:endnote w:type="separator" w:id="-1">
     <w:p>
       <w:pPr>
@@ -2619,7 +2666,7 @@
 </file>
 
 <file path=word/footer1.xml><?xml version="1.0" encoding="utf-8"?>
-<w:ftr xmlns:wpc="http://schemas.microsoft.com/office/word/2010/wordprocessingCanvas" xmlns:mo="http://schemas.microsoft.com/office/mac/office/2008/main" xmlns:mc="http://schemas.openxmlformats.org/markup-compatibility/2006" xmlns:mv="urn:schemas-microsoft-com:mac:vml" xmlns:o="urn:schemas-microsoft-com:office:office" xmlns:r="http://schemas.openxmlformats.org/officeDocument/2006/relationships" xmlns:m="http://schemas.openxmlformats.org/officeDocument/2006/math" xmlns:v="urn:schemas-microsoft-com:vml" xmlns:wp14="http://schemas.microsoft.com/office/word/2010/wordprocessingDrawing" xmlns:wp="http://schemas.openxmlformats.org/drawingml/2006/wordprocessingDrawing" xmlns:w10="urn:schemas-microsoft-com:office:word" xmlns:w="http://schemas.openxmlformats.org/wordprocessingml/2006/main" xmlns:w14="http://schemas.microsoft.com/office/word/2010/wordml" xmlns:w15="http://schemas.microsoft.com/office/word/2012/wordml" xmlns:wpg="http://schemas.microsoft.com/office/word/2010/wordprocessingGroup" xmlns:wpi="http://schemas.microsoft.com/office/word/2010/wordprocessingInk" xmlns:wne="http://schemas.microsoft.com/office/word/2006/wordml" xmlns:wps="http://schemas.microsoft.com/office/word/2010/wordprocessingShape" mc:Ignorable="w14 w15 wp14">
+<w:ftr xmlns:wpc="http://schemas.microsoft.com/office/word/2010/wordprocessingCanvas" xmlns:cx="http://schemas.microsoft.com/office/drawing/2014/chartex" xmlns:cx1="http://schemas.microsoft.com/office/drawing/2015/9/8/chartex" xmlns:cx2="http://schemas.microsoft.com/office/drawing/2015/10/21/chartex" xmlns:cx3="http://schemas.microsoft.com/office/drawing/2016/5/9/chartex" xmlns:cx4="http://schemas.microsoft.com/office/drawing/2016/5/10/chartex" xmlns:cx5="http://schemas.microsoft.com/office/drawing/2016/5/11/chartex" xmlns:cx6="http://schemas.microsoft.com/office/drawing/2016/5/12/chartex" xmlns:cx7="http://schemas.microsoft.com/office/drawing/2016/5/13/chartex" xmlns:cx8="http://schemas.microsoft.com/office/drawing/2016/5/14/chartex" xmlns:mc="http://schemas.openxmlformats.org/markup-compatibility/2006" xmlns:aink="http://schemas.microsoft.com/office/drawing/2016/ink" xmlns:am3d="http://schemas.microsoft.com/office/drawing/2017/model3d" xmlns:o="urn:schemas-microsoft-com:office:office" xmlns:r="http://schemas.openxmlformats.org/officeDocument/2006/relationships" xmlns:m="http://schemas.openxmlformats.org/officeDocument/2006/math" xmlns:v="urn:schemas-microsoft-com:vml" xmlns:wp14="http://schemas.microsoft.com/office/word/2010/wordprocessingDrawing" xmlns:wp="http://schemas.openxmlformats.org/drawingml/2006/wordprocessingDrawing" xmlns:w10="urn:schemas-microsoft-com:office:word" xmlns:w="http://schemas.openxmlformats.org/wordprocessingml/2006/main" xmlns:w14="http://schemas.microsoft.com/office/word/2010/wordml" xmlns:w15="http://schemas.microsoft.com/office/word/2012/wordml" xmlns:w16cid="http://schemas.microsoft.com/office/word/2016/wordml/cid" xmlns:w16se="http://schemas.microsoft.com/office/word/2015/wordml/symex" xmlns:wpg="http://schemas.microsoft.com/office/word/2010/wordprocessingGroup" xmlns:wpi="http://schemas.microsoft.com/office/word/2010/wordprocessingInk" xmlns:wne="http://schemas.microsoft.com/office/word/2006/wordml" xmlns:wps="http://schemas.microsoft.com/office/word/2010/wordprocessingShape" mc:Ignorable="w14 w15 w16se w16cid wp14">
   <w:p>
     <w:pPr>
       <w:framePr w:w="1211" w:h="337" w:hRule="exact" w:wrap="none" w:vAnchor="text" w:hAnchor="page" w:x="5182" w:y="241"/>
@@ -2663,7 +2710,7 @@
         <w:color w:val="000000"/>
         <w:sz w:val="20"/>
       </w:rPr>
-      <w:t>- 3 -</w:t>
+      <w:t>- 5 -</w:t>
     </w:r>
     <w:r>
       <w:rPr>
@@ -2695,10 +2742,10 @@
 </file>
 
 <file path=word/footer2.xml><?xml version="1.0" encoding="utf-8"?>
-<w:ftr xmlns:wpc="http://schemas.microsoft.com/office/word/2010/wordprocessingCanvas" xmlns:mo="http://schemas.microsoft.com/office/mac/office/2008/main" xmlns:mc="http://schemas.openxmlformats.org/markup-compatibility/2006" xmlns:mv="urn:schemas-microsoft-com:mac:vml" xmlns:o="urn:schemas-microsoft-com:office:office" xmlns:r="http://schemas.openxmlformats.org/officeDocument/2006/relationships" xmlns:m="http://schemas.openxmlformats.org/officeDocument/2006/math" xmlns:v="urn:schemas-microsoft-com:vml" xmlns:wp14="http://schemas.microsoft.com/office/word/2010/wordprocessingDrawing" xmlns:wp="http://schemas.openxmlformats.org/drawingml/2006/wordprocessingDrawing" xmlns:w10="urn:schemas-microsoft-com:office:word" xmlns:w="http://schemas.openxmlformats.org/wordprocessingml/2006/main" xmlns:w14="http://schemas.microsoft.com/office/word/2010/wordml" xmlns:w15="http://schemas.microsoft.com/office/word/2012/wordml" xmlns:wpg="http://schemas.microsoft.com/office/word/2010/wordprocessingGroup" xmlns:wpi="http://schemas.microsoft.com/office/word/2010/wordprocessingInk" xmlns:wne="http://schemas.microsoft.com/office/word/2006/wordml" xmlns:wps="http://schemas.microsoft.com/office/word/2010/wordprocessingShape" mc:Ignorable="w14 w15 wp14">
+<w:ftr xmlns:wpc="http://schemas.microsoft.com/office/word/2010/wordprocessingCanvas" xmlns:cx="http://schemas.microsoft.com/office/drawing/2014/chartex" xmlns:cx1="http://schemas.microsoft.com/office/drawing/2015/9/8/chartex" xmlns:cx2="http://schemas.microsoft.com/office/drawing/2015/10/21/chartex" xmlns:cx3="http://schemas.microsoft.com/office/drawing/2016/5/9/chartex" xmlns:cx4="http://schemas.microsoft.com/office/drawing/2016/5/10/chartex" xmlns:cx5="http://schemas.microsoft.com/office/drawing/2016/5/11/chartex" xmlns:cx6="http://schemas.microsoft.com/office/drawing/2016/5/12/chartex" xmlns:cx7="http://schemas.microsoft.com/office/drawing/2016/5/13/chartex" xmlns:cx8="http://schemas.microsoft.com/office/drawing/2016/5/14/chartex" xmlns:mc="http://schemas.openxmlformats.org/markup-compatibility/2006" xmlns:aink="http://schemas.microsoft.com/office/drawing/2016/ink" xmlns:am3d="http://schemas.microsoft.com/office/drawing/2017/model3d" xmlns:o="urn:schemas-microsoft-com:office:office" xmlns:r="http://schemas.openxmlformats.org/officeDocument/2006/relationships" xmlns:m="http://schemas.openxmlformats.org/officeDocument/2006/math" xmlns:v="urn:schemas-microsoft-com:vml" xmlns:wp14="http://schemas.microsoft.com/office/word/2010/wordprocessingDrawing" xmlns:wp="http://schemas.openxmlformats.org/drawingml/2006/wordprocessingDrawing" xmlns:w10="urn:schemas-microsoft-com:office:word" xmlns:w="http://schemas.openxmlformats.org/wordprocessingml/2006/main" xmlns:w14="http://schemas.microsoft.com/office/word/2010/wordml" xmlns:w15="http://schemas.microsoft.com/office/word/2012/wordml" xmlns:w16cid="http://schemas.microsoft.com/office/word/2016/wordml/cid" xmlns:w16se="http://schemas.microsoft.com/office/word/2015/wordml/symex" xmlns:wpg="http://schemas.microsoft.com/office/word/2010/wordprocessingGroup" xmlns:wpi="http://schemas.microsoft.com/office/word/2010/wordprocessingInk" xmlns:wne="http://schemas.microsoft.com/office/word/2006/wordml" xmlns:wps="http://schemas.microsoft.com/office/word/2010/wordprocessingShape" mc:Ignorable="w14 w15 w16se w16cid wp14">
   <w:p>
     <w:pPr>
-      <w:pStyle w:val="aff0"/>
+      <w:pStyle w:val="aff"/>
       <w:framePr w:wrap="none" w:vAnchor="text" w:hAnchor="page" w:x="5782" w:y="217"/>
       <w:pBdr>
         <w:top w:val="none" w:sz="0" w:space="0" w:color="auto"/>
@@ -2709,14 +2756,14 @@
       <w:shd w:val="clear" w:color="auto" w:fill="auto"/>
       <w:ind w:firstLine="480"/>
       <w:rPr>
-        <w:rStyle w:val="aff6"/>
+        <w:rStyle w:val="aff5"/>
         <w:rFonts w:ascii="Microsoft YaHei Light" w:hAnsi="Microsoft YaHei Light"/>
         <w:color w:val="01D270"/>
       </w:rPr>
     </w:pPr>
     <w:r>
       <w:rPr>
-        <w:rStyle w:val="aff6"/>
+        <w:rStyle w:val="aff5"/>
         <w:rFonts w:ascii="Microsoft YaHei Light" w:hAnsi="Microsoft YaHei Light"/>
         <w:color w:val="01D270"/>
       </w:rPr>
@@ -2724,7 +2771,7 @@
     </w:r>
     <w:r>
       <w:rPr>
-        <w:rStyle w:val="aff6"/>
+        <w:rStyle w:val="aff5"/>
         <w:rFonts w:ascii="Microsoft YaHei Light" w:hAnsi="Microsoft YaHei Light"/>
         <w:color w:val="01D270"/>
       </w:rPr>
@@ -2732,7 +2779,7 @@
     </w:r>
     <w:r>
       <w:rPr>
-        <w:rStyle w:val="aff6"/>
+        <w:rStyle w:val="aff5"/>
         <w:rFonts w:ascii="Microsoft YaHei Light" w:hAnsi="Microsoft YaHei Light"/>
         <w:color w:val="01D270"/>
       </w:rPr>
@@ -2740,7 +2787,7 @@
     </w:r>
     <w:r>
       <w:rPr>
-        <w:rStyle w:val="aff6"/>
+        <w:rStyle w:val="aff5"/>
         <w:rFonts w:ascii="Microsoft YaHei Light" w:hAnsi="Microsoft YaHei Light"/>
         <w:noProof/>
         <w:color w:val="01D270"/>
@@ -2749,7 +2796,7 @@
     </w:r>
     <w:r>
       <w:rPr>
-        <w:rStyle w:val="aff6"/>
+        <w:rStyle w:val="aff5"/>
         <w:rFonts w:ascii="Microsoft YaHei Light" w:hAnsi="Microsoft YaHei Light"/>
         <w:color w:val="01D270"/>
       </w:rPr>
@@ -2758,7 +2805,7 @@
   </w:p>
   <w:p>
     <w:pPr>
-      <w:pStyle w:val="aff0"/>
+      <w:pStyle w:val="aff"/>
       <w:pBdr>
         <w:top w:val="single" w:sz="4" w:space="6" w:color="2BFF8C"/>
         <w:left w:val="none" w:sz="0" w:space="0" w:color="auto"/>
@@ -2838,7 +2885,7 @@
 </file>
 
 <file path=word/footnotes.xml><?xml version="1.0" encoding="utf-8"?>
-<w:footnotes xmlns:wpc="http://schemas.microsoft.com/office/word/2010/wordprocessingCanvas" xmlns:mo="http://schemas.microsoft.com/office/mac/office/2008/main" xmlns:mc="http://schemas.openxmlformats.org/markup-compatibility/2006" xmlns:mv="urn:schemas-microsoft-com:mac:vml" xmlns:o="urn:schemas-microsoft-com:office:office" xmlns:r="http://schemas.openxmlformats.org/officeDocument/2006/relationships" xmlns:m="http://schemas.openxmlformats.org/officeDocument/2006/math" xmlns:v="urn:schemas-microsoft-com:vml" xmlns:wp14="http://schemas.microsoft.com/office/word/2010/wordprocessingDrawing" xmlns:wp="http://schemas.openxmlformats.org/drawingml/2006/wordprocessingDrawing" xmlns:w10="urn:schemas-microsoft-com:office:word" xmlns:w="http://schemas.openxmlformats.org/wordprocessingml/2006/main" xmlns:w14="http://schemas.microsoft.com/office/word/2010/wordml" xmlns:w15="http://schemas.microsoft.com/office/word/2012/wordml" xmlns:wpg="http://schemas.microsoft.com/office/word/2010/wordprocessingGroup" xmlns:wpi="http://schemas.microsoft.com/office/word/2010/wordprocessingInk" xmlns:wne="http://schemas.microsoft.com/office/word/2006/wordml" xmlns:wps="http://schemas.microsoft.com/office/word/2010/wordprocessingShape" mc:Ignorable="w14 w15 wp14">
+<w:footnotes xmlns:wpc="http://schemas.microsoft.com/office/word/2010/wordprocessingCanvas" xmlns:cx="http://schemas.microsoft.com/office/drawing/2014/chartex" xmlns:cx1="http://schemas.microsoft.com/office/drawing/2015/9/8/chartex" xmlns:cx2="http://schemas.microsoft.com/office/drawing/2015/10/21/chartex" xmlns:cx3="http://schemas.microsoft.com/office/drawing/2016/5/9/chartex" xmlns:cx4="http://schemas.microsoft.com/office/drawing/2016/5/10/chartex" xmlns:cx5="http://schemas.microsoft.com/office/drawing/2016/5/11/chartex" xmlns:cx6="http://schemas.microsoft.com/office/drawing/2016/5/12/chartex" xmlns:cx7="http://schemas.microsoft.com/office/drawing/2016/5/13/chartex" xmlns:cx8="http://schemas.microsoft.com/office/drawing/2016/5/14/chartex" xmlns:mc="http://schemas.openxmlformats.org/markup-compatibility/2006" xmlns:aink="http://schemas.microsoft.com/office/drawing/2016/ink" xmlns:am3d="http://schemas.microsoft.com/office/drawing/2017/model3d" xmlns:o="urn:schemas-microsoft-com:office:office" xmlns:r="http://schemas.openxmlformats.org/officeDocument/2006/relationships" xmlns:m="http://schemas.openxmlformats.org/officeDocument/2006/math" xmlns:v="urn:schemas-microsoft-com:vml" xmlns:wp14="http://schemas.microsoft.com/office/word/2010/wordprocessingDrawing" xmlns:wp="http://schemas.openxmlformats.org/drawingml/2006/wordprocessingDrawing" xmlns:w10="urn:schemas-microsoft-com:office:word" xmlns:w="http://schemas.openxmlformats.org/wordprocessingml/2006/main" xmlns:w14="http://schemas.microsoft.com/office/word/2010/wordml" xmlns:w15="http://schemas.microsoft.com/office/word/2012/wordml" xmlns:w16cid="http://schemas.microsoft.com/office/word/2016/wordml/cid" xmlns:w16se="http://schemas.microsoft.com/office/word/2015/wordml/symex" xmlns:wpg="http://schemas.microsoft.com/office/word/2010/wordprocessingGroup" xmlns:wpi="http://schemas.microsoft.com/office/word/2010/wordprocessingInk" xmlns:wne="http://schemas.microsoft.com/office/word/2006/wordml" xmlns:wps="http://schemas.microsoft.com/office/word/2010/wordprocessingShape" mc:Ignorable="w14 w15 w16se w16cid wp14">
   <w:footnote w:type="separator" w:id="-1">
     <w:p>
       <w:pPr>
@@ -2865,10 +2912,10 @@
 </file>
 
 <file path=word/header1.xml><?xml version="1.0" encoding="utf-8"?>
-<w:hdr xmlns:wpc="http://schemas.microsoft.com/office/word/2010/wordprocessingCanvas" xmlns:mo="http://schemas.microsoft.com/office/mac/office/2008/main" xmlns:mc="http://schemas.openxmlformats.org/markup-compatibility/2006" xmlns:mv="urn:schemas-microsoft-com:mac:vml" xmlns:o="urn:schemas-microsoft-com:office:office" xmlns:r="http://schemas.openxmlformats.org/officeDocument/2006/relationships" xmlns:m="http://schemas.openxmlformats.org/officeDocument/2006/math" xmlns:v="urn:schemas-microsoft-com:vml" xmlns:wp14="http://schemas.microsoft.com/office/word/2010/wordprocessingDrawing" xmlns:wp="http://schemas.openxmlformats.org/drawingml/2006/wordprocessingDrawing" xmlns:w10="urn:schemas-microsoft-com:office:word" xmlns:w="http://schemas.openxmlformats.org/wordprocessingml/2006/main" xmlns:w14="http://schemas.microsoft.com/office/word/2010/wordml" xmlns:w15="http://schemas.microsoft.com/office/word/2012/wordml" xmlns:wpg="http://schemas.microsoft.com/office/word/2010/wordprocessingGroup" xmlns:wpi="http://schemas.microsoft.com/office/word/2010/wordprocessingInk" xmlns:wne="http://schemas.microsoft.com/office/word/2006/wordml" xmlns:wps="http://schemas.microsoft.com/office/word/2010/wordprocessingShape" mc:Ignorable="w14 w15 wp14">
+<w:hdr xmlns:wpc="http://schemas.microsoft.com/office/word/2010/wordprocessingCanvas" xmlns:cx="http://schemas.microsoft.com/office/drawing/2014/chartex" xmlns:cx1="http://schemas.microsoft.com/office/drawing/2015/9/8/chartex" xmlns:cx2="http://schemas.microsoft.com/office/drawing/2015/10/21/chartex" xmlns:cx3="http://schemas.microsoft.com/office/drawing/2016/5/9/chartex" xmlns:cx4="http://schemas.microsoft.com/office/drawing/2016/5/10/chartex" xmlns:cx5="http://schemas.microsoft.com/office/drawing/2016/5/11/chartex" xmlns:cx6="http://schemas.microsoft.com/office/drawing/2016/5/12/chartex" xmlns:cx7="http://schemas.microsoft.com/office/drawing/2016/5/13/chartex" xmlns:cx8="http://schemas.microsoft.com/office/drawing/2016/5/14/chartex" xmlns:mc="http://schemas.openxmlformats.org/markup-compatibility/2006" xmlns:aink="http://schemas.microsoft.com/office/drawing/2016/ink" xmlns:am3d="http://schemas.microsoft.com/office/drawing/2017/model3d" xmlns:o="urn:schemas-microsoft-com:office:office" xmlns:r="http://schemas.openxmlformats.org/officeDocument/2006/relationships" xmlns:m="http://schemas.openxmlformats.org/officeDocument/2006/math" xmlns:v="urn:schemas-microsoft-com:vml" xmlns:wp14="http://schemas.microsoft.com/office/word/2010/wordprocessingDrawing" xmlns:wp="http://schemas.openxmlformats.org/drawingml/2006/wordprocessingDrawing" xmlns:w10="urn:schemas-microsoft-com:office:word" xmlns:w="http://schemas.openxmlformats.org/wordprocessingml/2006/main" xmlns:w14="http://schemas.microsoft.com/office/word/2010/wordml" xmlns:w15="http://schemas.microsoft.com/office/word/2012/wordml" xmlns:w16cid="http://schemas.microsoft.com/office/word/2016/wordml/cid" xmlns:w16se="http://schemas.microsoft.com/office/word/2015/wordml/symex" xmlns:wpg="http://schemas.microsoft.com/office/word/2010/wordprocessingGroup" xmlns:wpi="http://schemas.microsoft.com/office/word/2010/wordprocessingInk" xmlns:wne="http://schemas.microsoft.com/office/word/2006/wordml" xmlns:wps="http://schemas.microsoft.com/office/word/2010/wordprocessingShape" mc:Ignorable="w14 w15 w16se w16cid wp14">
   <w:p>
     <w:pPr>
-      <w:pStyle w:val="aff4"/>
+      <w:pStyle w:val="aff3"/>
       <w:pBdr>
         <w:bottom w:val="single" w:sz="8" w:space="1" w:color="000000" w:themeColor="text1"/>
       </w:pBdr>
@@ -2951,10 +2998,10 @@
 </file>
 
 <file path=word/header2.xml><?xml version="1.0" encoding="utf-8"?>
-<w:hdr xmlns:wpc="http://schemas.microsoft.com/office/word/2010/wordprocessingCanvas" xmlns:mo="http://schemas.microsoft.com/office/mac/office/2008/main" xmlns:mc="http://schemas.openxmlformats.org/markup-compatibility/2006" xmlns:mv="urn:schemas-microsoft-com:mac:vml" xmlns:o="urn:schemas-microsoft-com:office:office" xmlns:r="http://schemas.openxmlformats.org/officeDocument/2006/relationships" xmlns:m="http://schemas.openxmlformats.org/officeDocument/2006/math" xmlns:v="urn:schemas-microsoft-com:vml" xmlns:wp14="http://schemas.microsoft.com/office/word/2010/wordprocessingDrawing" xmlns:wp="http://schemas.openxmlformats.org/drawingml/2006/wordprocessingDrawing" xmlns:w10="urn:schemas-microsoft-com:office:word" xmlns:w="http://schemas.openxmlformats.org/wordprocessingml/2006/main" xmlns:w14="http://schemas.microsoft.com/office/word/2010/wordml" xmlns:w15="http://schemas.microsoft.com/office/word/2012/wordml" xmlns:wpg="http://schemas.microsoft.com/office/word/2010/wordprocessingGroup" xmlns:wpi="http://schemas.microsoft.com/office/word/2010/wordprocessingInk" xmlns:wne="http://schemas.microsoft.com/office/word/2006/wordml" xmlns:wps="http://schemas.microsoft.com/office/word/2010/wordprocessingShape" mc:Ignorable="w14 w15 wp14">
+<w:hdr xmlns:wpc="http://schemas.microsoft.com/office/word/2010/wordprocessingCanvas" xmlns:cx="http://schemas.microsoft.com/office/drawing/2014/chartex" xmlns:cx1="http://schemas.microsoft.com/office/drawing/2015/9/8/chartex" xmlns:cx2="http://schemas.microsoft.com/office/drawing/2015/10/21/chartex" xmlns:cx3="http://schemas.microsoft.com/office/drawing/2016/5/9/chartex" xmlns:cx4="http://schemas.microsoft.com/office/drawing/2016/5/10/chartex" xmlns:cx5="http://schemas.microsoft.com/office/drawing/2016/5/11/chartex" xmlns:cx6="http://schemas.microsoft.com/office/drawing/2016/5/12/chartex" xmlns:cx7="http://schemas.microsoft.com/office/drawing/2016/5/13/chartex" xmlns:cx8="http://schemas.microsoft.com/office/drawing/2016/5/14/chartex" xmlns:mc="http://schemas.openxmlformats.org/markup-compatibility/2006" xmlns:aink="http://schemas.microsoft.com/office/drawing/2016/ink" xmlns:am3d="http://schemas.microsoft.com/office/drawing/2017/model3d" xmlns:o="urn:schemas-microsoft-com:office:office" xmlns:r="http://schemas.openxmlformats.org/officeDocument/2006/relationships" xmlns:m="http://schemas.openxmlformats.org/officeDocument/2006/math" xmlns:v="urn:schemas-microsoft-com:vml" xmlns:wp14="http://schemas.microsoft.com/office/word/2010/wordprocessingDrawing" xmlns:wp="http://schemas.openxmlformats.org/drawingml/2006/wordprocessingDrawing" xmlns:w10="urn:schemas-microsoft-com:office:word" xmlns:w="http://schemas.openxmlformats.org/wordprocessingml/2006/main" xmlns:w14="http://schemas.microsoft.com/office/word/2010/wordml" xmlns:w15="http://schemas.microsoft.com/office/word/2012/wordml" xmlns:w16cid="http://schemas.microsoft.com/office/word/2016/wordml/cid" xmlns:w16se="http://schemas.microsoft.com/office/word/2015/wordml/symex" xmlns:wpg="http://schemas.microsoft.com/office/word/2010/wordprocessingGroup" xmlns:wpi="http://schemas.microsoft.com/office/word/2010/wordprocessingInk" xmlns:wne="http://schemas.microsoft.com/office/word/2006/wordml" xmlns:wps="http://schemas.microsoft.com/office/word/2010/wordprocessingShape" mc:Ignorable="w14 w15 w16se w16cid wp14">
   <w:p>
     <w:pPr>
-      <w:pStyle w:val="aff4"/>
+      <w:pStyle w:val="aff3"/>
       <w:pBdr>
         <w:bottom w:val="single" w:sz="24" w:space="1" w:color="01D270"/>
       </w:pBdr>
@@ -3058,8 +3105,8 @@
 </file>
 
 <file path=word/numbering.xml><?xml version="1.0" encoding="utf-8"?>
-<w:numbering xmlns:wpc="http://schemas.microsoft.com/office/word/2010/wordprocessingCanvas" xmlns:mo="http://schemas.microsoft.com/office/mac/office/2008/main" xmlns:mc="http://schemas.openxmlformats.org/markup-compatibility/2006" xmlns:mv="urn:schemas-microsoft-com:mac:vml" xmlns:o="urn:schemas-microsoft-com:office:office" xmlns:r="http://schemas.openxmlformats.org/officeDocument/2006/relationships" xmlns:m="http://schemas.openxmlformats.org/officeDocument/2006/math" xmlns:v="urn:schemas-microsoft-com:vml" xmlns:wp14="http://schemas.microsoft.com/office/word/2010/wordprocessingDrawing" xmlns:wp="http://schemas.openxmlformats.org/drawingml/2006/wordprocessingDrawing" xmlns:w10="urn:schemas-microsoft-com:office:word" xmlns:w="http://schemas.openxmlformats.org/wordprocessingml/2006/main" xmlns:w14="http://schemas.microsoft.com/office/word/2010/wordml" xmlns:w15="http://schemas.microsoft.com/office/word/2012/wordml" xmlns:wpg="http://schemas.microsoft.com/office/word/2010/wordprocessingGroup" xmlns:wpi="http://schemas.microsoft.com/office/word/2010/wordprocessingInk" xmlns:wne="http://schemas.microsoft.com/office/word/2006/wordml" xmlns:wps="http://schemas.microsoft.com/office/word/2010/wordprocessingShape" mc:Ignorable="w14 w15 wp14">
-  <w:abstractNum w:abstractNumId="0">
+<w:numbering xmlns:wpc="http://schemas.microsoft.com/office/word/2010/wordprocessingCanvas" xmlns:cx="http://schemas.microsoft.com/office/drawing/2014/chartex" xmlns:cx1="http://schemas.microsoft.com/office/drawing/2015/9/8/chartex" xmlns:cx2="http://schemas.microsoft.com/office/drawing/2015/10/21/chartex" xmlns:cx3="http://schemas.microsoft.com/office/drawing/2016/5/9/chartex" xmlns:cx4="http://schemas.microsoft.com/office/drawing/2016/5/10/chartex" xmlns:cx5="http://schemas.microsoft.com/office/drawing/2016/5/11/chartex" xmlns:cx6="http://schemas.microsoft.com/office/drawing/2016/5/12/chartex" xmlns:cx7="http://schemas.microsoft.com/office/drawing/2016/5/13/chartex" xmlns:cx8="http://schemas.microsoft.com/office/drawing/2016/5/14/chartex" xmlns:mc="http://schemas.openxmlformats.org/markup-compatibility/2006" xmlns:aink="http://schemas.microsoft.com/office/drawing/2016/ink" xmlns:am3d="http://schemas.microsoft.com/office/drawing/2017/model3d" xmlns:o="urn:schemas-microsoft-com:office:office" xmlns:r="http://schemas.openxmlformats.org/officeDocument/2006/relationships" xmlns:m="http://schemas.openxmlformats.org/officeDocument/2006/math" xmlns:v="urn:schemas-microsoft-com:vml" xmlns:wp14="http://schemas.microsoft.com/office/word/2010/wordprocessingDrawing" xmlns:wp="http://schemas.openxmlformats.org/drawingml/2006/wordprocessingDrawing" xmlns:w10="urn:schemas-microsoft-com:office:word" xmlns:w="http://schemas.openxmlformats.org/wordprocessingml/2006/main" xmlns:w14="http://schemas.microsoft.com/office/word/2010/wordml" xmlns:w15="http://schemas.microsoft.com/office/word/2012/wordml" xmlns:w16cid="http://schemas.microsoft.com/office/word/2016/wordml/cid" xmlns:w16se="http://schemas.microsoft.com/office/word/2015/wordml/symex" xmlns:wpg="http://schemas.microsoft.com/office/word/2010/wordprocessingGroup" xmlns:wpi="http://schemas.microsoft.com/office/word/2010/wordprocessingInk" xmlns:wne="http://schemas.microsoft.com/office/word/2006/wordml" xmlns:wps="http://schemas.microsoft.com/office/word/2010/wordprocessingShape" mc:Ignorable="w14 w15 w16se w16cid wp14">
+  <w:abstractNum w:abstractNumId="0" w15:restartNumberingAfterBreak="0">
     <w:nsid w:val="048B05C7"/>
     <w:multiLevelType w:val="hybridMultilevel"/>
     <w:tmpl w:val="7DE653C4"/>
@@ -3148,7 +3195,7 @@
       </w:pPr>
     </w:lvl>
   </w:abstractNum>
-  <w:abstractNum w:abstractNumId="1">
+  <w:abstractNum w:abstractNumId="1" w15:restartNumberingAfterBreak="0">
     <w:nsid w:val="11313CD3"/>
     <w:multiLevelType w:val="hybridMultilevel"/>
     <w:tmpl w:val="00504B20"/>
@@ -3261,7 +3308,7 @@
       </w:rPr>
     </w:lvl>
   </w:abstractNum>
-  <w:abstractNum w:abstractNumId="2">
+  <w:abstractNum w:abstractNumId="2" w15:restartNumberingAfterBreak="0">
     <w:nsid w:val="126C7B3F"/>
     <w:multiLevelType w:val="hybridMultilevel"/>
     <w:tmpl w:val="6FF0DE3E"/>
@@ -3374,7 +3421,7 @@
       </w:rPr>
     </w:lvl>
   </w:abstractNum>
-  <w:abstractNum w:abstractNumId="3">
+  <w:abstractNum w:abstractNumId="3" w15:restartNumberingAfterBreak="0">
     <w:nsid w:val="173F7212"/>
     <w:multiLevelType w:val="hybridMultilevel"/>
     <w:tmpl w:val="9D92560E"/>
@@ -3463,7 +3510,7 @@
       </w:pPr>
     </w:lvl>
   </w:abstractNum>
-  <w:abstractNum w:abstractNumId="4">
+  <w:abstractNum w:abstractNumId="4" w15:restartNumberingAfterBreak="0">
     <w:nsid w:val="18663BB6"/>
     <w:multiLevelType w:val="hybridMultilevel"/>
     <w:tmpl w:val="9754178E"/>
@@ -3552,7 +3599,7 @@
       </w:pPr>
     </w:lvl>
   </w:abstractNum>
-  <w:abstractNum w:abstractNumId="5">
+  <w:abstractNum w:abstractNumId="5" w15:restartNumberingAfterBreak="0">
     <w:nsid w:val="20DA705C"/>
     <w:multiLevelType w:val="hybridMultilevel"/>
     <w:tmpl w:val="A45E3EF4"/>
@@ -3665,7 +3712,7 @@
       </w:rPr>
     </w:lvl>
   </w:abstractNum>
-  <w:abstractNum w:abstractNumId="6">
+  <w:abstractNum w:abstractNumId="6" w15:restartNumberingAfterBreak="0">
     <w:nsid w:val="26030104"/>
     <w:multiLevelType w:val="hybridMultilevel"/>
     <w:tmpl w:val="EBFE0B30"/>
@@ -3761,7 +3808,7 @@
       </w:pPr>
     </w:lvl>
   </w:abstractNum>
-  <w:abstractNum w:abstractNumId="7">
+  <w:abstractNum w:abstractNumId="7" w15:restartNumberingAfterBreak="0">
     <w:nsid w:val="269F4DB6"/>
     <w:multiLevelType w:val="hybridMultilevel"/>
     <w:tmpl w:val="F39EBCE8"/>
@@ -3847,7 +3894,7 @@
       </w:pPr>
     </w:lvl>
   </w:abstractNum>
-  <w:abstractNum w:abstractNumId="8">
+  <w:abstractNum w:abstractNumId="8" w15:restartNumberingAfterBreak="0">
     <w:nsid w:val="26E5633D"/>
     <w:multiLevelType w:val="hybridMultilevel"/>
     <w:tmpl w:val="B6F8E6E8"/>
@@ -3960,7 +4007,7 @@
       </w:rPr>
     </w:lvl>
   </w:abstractNum>
-  <w:abstractNum w:abstractNumId="9">
+  <w:abstractNum w:abstractNumId="9" w15:restartNumberingAfterBreak="0">
     <w:nsid w:val="3B091751"/>
     <w:multiLevelType w:val="hybridMultilevel"/>
     <w:tmpl w:val="7FF09F7C"/>
@@ -4073,7 +4120,7 @@
       </w:rPr>
     </w:lvl>
   </w:abstractNum>
-  <w:abstractNum w:abstractNumId="10">
+  <w:abstractNum w:abstractNumId="10" w15:restartNumberingAfterBreak="0">
     <w:nsid w:val="3DF52E7F"/>
     <w:multiLevelType w:val="hybridMultilevel"/>
     <w:tmpl w:val="FB243590"/>
@@ -4186,7 +4233,7 @@
       </w:rPr>
     </w:lvl>
   </w:abstractNum>
-  <w:abstractNum w:abstractNumId="11">
+  <w:abstractNum w:abstractNumId="11" w15:restartNumberingAfterBreak="0">
     <w:nsid w:val="4B222EF1"/>
     <w:multiLevelType w:val="hybridMultilevel"/>
     <w:tmpl w:val="7DE653C4"/>
@@ -4275,7 +4322,7 @@
       </w:pPr>
     </w:lvl>
   </w:abstractNum>
-  <w:abstractNum w:abstractNumId="12">
+  <w:abstractNum w:abstractNumId="12" w15:restartNumberingAfterBreak="0">
     <w:nsid w:val="4E5D0326"/>
     <w:multiLevelType w:val="multilevel"/>
     <w:tmpl w:val="BE4CF968"/>
@@ -4362,7 +4409,7 @@
       </w:pPr>
     </w:lvl>
   </w:abstractNum>
-  <w:abstractNum w:abstractNumId="13">
+  <w:abstractNum w:abstractNumId="13" w15:restartNumberingAfterBreak="0">
     <w:nsid w:val="5BD675BE"/>
     <w:multiLevelType w:val="hybridMultilevel"/>
     <w:tmpl w:val="B6D230B8"/>
@@ -4475,7 +4522,7 @@
       </w:rPr>
     </w:lvl>
   </w:abstractNum>
-  <w:abstractNum w:abstractNumId="14">
+  <w:abstractNum w:abstractNumId="14" w15:restartNumberingAfterBreak="0">
     <w:nsid w:val="5CBE1F19"/>
     <w:multiLevelType w:val="hybridMultilevel"/>
     <w:tmpl w:val="802822C8"/>
@@ -4588,7 +4635,7 @@
       </w:rPr>
     </w:lvl>
   </w:abstractNum>
-  <w:abstractNum w:abstractNumId="15">
+  <w:abstractNum w:abstractNumId="15" w15:restartNumberingAfterBreak="0">
     <w:nsid w:val="6B64352D"/>
     <w:multiLevelType w:val="multilevel"/>
     <w:tmpl w:val="0CDE014A"/>
@@ -4702,7 +4749,7 @@
       </w:rPr>
     </w:lvl>
   </w:abstractNum>
-  <w:abstractNum w:abstractNumId="16">
+  <w:abstractNum w:abstractNumId="16" w15:restartNumberingAfterBreak="0">
     <w:nsid w:val="6FEA3280"/>
     <w:multiLevelType w:val="hybridMultilevel"/>
     <w:tmpl w:val="865632BE"/>
@@ -4788,7 +4835,7 @@
       </w:pPr>
     </w:lvl>
   </w:abstractNum>
-  <w:abstractNum w:abstractNumId="17">
+  <w:abstractNum w:abstractNumId="17" w15:restartNumberingAfterBreak="0">
     <w:nsid w:val="70D73B1F"/>
     <w:multiLevelType w:val="hybridMultilevel"/>
     <w:tmpl w:val="8E6A1486"/>
@@ -4877,7 +4924,7 @@
       </w:pPr>
     </w:lvl>
   </w:abstractNum>
-  <w:abstractNum w:abstractNumId="18">
+  <w:abstractNum w:abstractNumId="18" w15:restartNumberingAfterBreak="0">
     <w:nsid w:val="7A8F0539"/>
     <w:multiLevelType w:val="hybridMultilevel"/>
     <w:tmpl w:val="FB6C27E8"/>
@@ -5062,7 +5109,7 @@
 </file>
 
 <file path=word/styles.xml><?xml version="1.0" encoding="utf-8"?>
-<w:styles xmlns:mc="http://schemas.openxmlformats.org/markup-compatibility/2006" xmlns:r="http://schemas.openxmlformats.org/officeDocument/2006/relationships" xmlns:w="http://schemas.openxmlformats.org/wordprocessingml/2006/main" xmlns:w14="http://schemas.microsoft.com/office/word/2010/wordml" xmlns:w15="http://schemas.microsoft.com/office/word/2012/wordml" mc:Ignorable="w14 w15">
+<w:styles xmlns:mc="http://schemas.openxmlformats.org/markup-compatibility/2006" xmlns:r="http://schemas.openxmlformats.org/officeDocument/2006/relationships" xmlns:w="http://schemas.openxmlformats.org/wordprocessingml/2006/main" xmlns:w14="http://schemas.microsoft.com/office/word/2010/wordml" xmlns:w15="http://schemas.microsoft.com/office/word/2012/wordml" xmlns:w16cid="http://schemas.microsoft.com/office/word/2016/wordml/cid" xmlns:w16se="http://schemas.microsoft.com/office/word/2015/wordml/symex" mc:Ignorable="w14 w15 w16se w16cid">
   <w:docDefaults>
     <w:rPrDefault>
       <w:rPr>
@@ -5075,7 +5122,7 @@
     </w:rPrDefault>
     <w:pPrDefault/>
   </w:docDefaults>
-  <w:latentStyles w:defLockedState="0" w:defUIPriority="99" w:defSemiHidden="0" w:defUnhideWhenUsed="0" w:defQFormat="0" w:count="380">
+  <w:latentStyles w:defLockedState="0" w:defUIPriority="99" w:defSemiHidden="0" w:defUnhideWhenUsed="0" w:defQFormat="0" w:count="375">
     <w:lsdException w:name="Normal" w:uiPriority="0" w:qFormat="1"/>
     <w:lsdException w:name="heading 1" w:uiPriority="9" w:qFormat="1"/>
     <w:lsdException w:name="heading 2" w:semiHidden="1" w:uiPriority="9" w:unhideWhenUsed="1" w:qFormat="1"/>
@@ -5375,7 +5422,7 @@
       <w:outlineLvl w:val="0"/>
     </w:pPr>
     <w:rPr>
-      <w:rFonts w:ascii="SimSun" w:eastAsia="SimSun" w:hAnsi="SimSun"/>
+      <w:rFonts w:ascii="宋体" w:eastAsia="宋体" w:hAnsi="宋体"/>
       <w:b/>
       <w:caps/>
       <w:color w:val="000000" w:themeColor="text1"/>
@@ -5640,15 +5687,12 @@
       <w:b/>
     </w:rPr>
     <w:tblPr>
-      <w:tblInd w:w="0" w:type="dxa"/>
       <w:tblBorders>
         <w:bottom w:val="single" w:sz="6" w:space="0" w:color="0072C6"/>
         <w:insideH w:val="single" w:sz="6" w:space="0" w:color="0072C6"/>
       </w:tblBorders>
       <w:tblCellMar>
-        <w:top w:w="0" w:type="dxa"/>
         <w:left w:w="230" w:type="dxa"/>
-        <w:bottom w:w="0" w:type="dxa"/>
         <w:right w:w="0" w:type="dxa"/>
       </w:tblCellMar>
     </w:tblPr>
@@ -5740,7 +5784,7 @@
     </w:rPr>
   </w:style>
   <w:style w:type="character" w:customStyle="1" w:styleId="a9">
-    <w:name w:val="结束语字符"/>
+    <w:name w:val="结束语 字符"/>
     <w:link w:val="a8"/>
     <w:uiPriority w:val="32"/>
     <w:rPr>
@@ -5770,7 +5814,7 @@
     </w:rPr>
   </w:style>
   <w:style w:type="character" w:customStyle="1" w:styleId="ab">
-    <w:name w:val="签名字符"/>
+    <w:name w:val="签名 字符"/>
     <w:link w:val="aa"/>
     <w:uiPriority w:val="33"/>
     <w:rPr>
@@ -5801,7 +5845,7 @@
     </w:rPr>
   </w:style>
   <w:style w:type="character" w:customStyle="1" w:styleId="ad">
-    <w:name w:val="日期字符"/>
+    <w:name w:val="日期 字符"/>
     <w:link w:val="ac"/>
     <w:uiPriority w:val="1"/>
     <w:rPr>
@@ -5844,12 +5888,12 @@
     </w:rPr>
   </w:style>
   <w:style w:type="character" w:customStyle="1" w:styleId="10">
-    <w:name w:val="标题 1字符"/>
+    <w:name w:val="标题 1 字符"/>
     <w:link w:val="1"/>
     <w:uiPriority w:val="9"/>
     <w:rsid w:val="00284CC7"/>
     <w:rPr>
-      <w:rFonts w:ascii="SimSun" w:eastAsia="SimSun" w:hAnsi="SimSun"/>
+      <w:rFonts w:ascii="宋体" w:eastAsia="宋体" w:hAnsi="宋体"/>
       <w:b/>
       <w:caps/>
       <w:color w:val="000000" w:themeColor="text1"/>
@@ -5894,7 +5938,7 @@
     </w:rPr>
   </w:style>
   <w:style w:type="character" w:customStyle="1" w:styleId="af2">
-    <w:name w:val="明显引用字符"/>
+    <w:name w:val="明显引用 字符"/>
     <w:link w:val="af1"/>
     <w:uiPriority w:val="30"/>
     <w:semiHidden/>
@@ -5930,19 +5974,12 @@
     <w:tblPr>
       <w:tblStyleRowBandSize w:val="1"/>
       <w:tblStyleColBandSize w:val="1"/>
-      <w:tblInd w:w="0" w:type="dxa"/>
       <w:tblBorders>
         <w:top w:val="single" w:sz="4" w:space="0" w:color="0072C6"/>
         <w:left w:val="single" w:sz="4" w:space="0" w:color="0072C6"/>
         <w:bottom w:val="single" w:sz="4" w:space="0" w:color="0072C6"/>
         <w:right w:val="single" w:sz="4" w:space="0" w:color="0072C6"/>
       </w:tblBorders>
-      <w:tblCellMar>
-        <w:top w:w="0" w:type="dxa"/>
-        <w:left w:w="108" w:type="dxa"/>
-        <w:bottom w:w="0" w:type="dxa"/>
-        <w:right w:w="108" w:type="dxa"/>
-      </w:tblCellMar>
     </w:tblPr>
     <w:tblStylePr w:type="firstRow">
       <w:rPr>
@@ -6077,7 +6114,7 @@
     </w:rPr>
   </w:style>
   <w:style w:type="character" w:customStyle="1" w:styleId="af6">
-    <w:name w:val="引用字符"/>
+    <w:name w:val="引用 字符"/>
     <w:link w:val="af5"/>
     <w:uiPriority w:val="29"/>
     <w:semiHidden/>
@@ -6123,7 +6160,7 @@
     </w:rPr>
   </w:style>
   <w:style w:type="character" w:customStyle="1" w:styleId="af9">
-    <w:name w:val="副标题字符"/>
+    <w:name w:val="副标题 字符"/>
     <w:link w:val="af8"/>
     <w:uiPriority w:val="11"/>
     <w:semiHidden/>
@@ -6164,7 +6201,6 @@
     <w:basedOn w:val="a3"/>
     <w:uiPriority w:val="39"/>
     <w:tblPr>
-      <w:tblInd w:w="0" w:type="dxa"/>
       <w:tblBorders>
         <w:top w:val="single" w:sz="4" w:space="0" w:color="auto"/>
         <w:left w:val="single" w:sz="4" w:space="0" w:color="auto"/>
@@ -6173,16 +6209,10 @@
         <w:insideH w:val="single" w:sz="4" w:space="0" w:color="auto"/>
         <w:insideV w:val="single" w:sz="4" w:space="0" w:color="auto"/>
       </w:tblBorders>
-      <w:tblCellMar>
-        <w:top w:w="0" w:type="dxa"/>
-        <w:left w:w="108" w:type="dxa"/>
-        <w:bottom w:w="0" w:type="dxa"/>
-        <w:right w:w="108" w:type="dxa"/>
-      </w:tblCellMar>
     </w:tblPr>
   </w:style>
   <w:style w:type="character" w:customStyle="1" w:styleId="af">
-    <w:name w:val="标题字符"/>
+    <w:name w:val="标题 字符"/>
     <w:link w:val="a1"/>
     <w:uiPriority w:val="1"/>
     <w:semiHidden/>
@@ -6195,7 +6225,7 @@
       <w:szCs w:val="56"/>
     </w:rPr>
   </w:style>
-  <w:style w:type="paragraph" w:styleId="afd">
+  <w:style w:type="paragraph" w:styleId="TOC">
     <w:name w:val="TOC Heading"/>
     <w:basedOn w:val="1"/>
     <w:next w:val="a0"/>
@@ -6212,7 +6242,7 @@
     </w:rPr>
   </w:style>
   <w:style w:type="character" w:customStyle="1" w:styleId="40">
-    <w:name w:val="标题 4字符"/>
+    <w:name w:val="标题 4 字符"/>
     <w:link w:val="4"/>
     <w:uiPriority w:val="9"/>
     <w:semiHidden/>
@@ -6224,7 +6254,7 @@
     </w:rPr>
   </w:style>
   <w:style w:type="character" w:customStyle="1" w:styleId="50">
-    <w:name w:val="标题 5字符"/>
+    <w:name w:val="标题 5 字符"/>
     <w:link w:val="5"/>
     <w:uiPriority w:val="9"/>
     <w:semiHidden/>
@@ -6236,7 +6266,7 @@
     </w:rPr>
   </w:style>
   <w:style w:type="character" w:customStyle="1" w:styleId="60">
-    <w:name w:val="标题 6字符"/>
+    <w:name w:val="标题 6 字符"/>
     <w:link w:val="6"/>
     <w:uiPriority w:val="9"/>
     <w:semiHidden/>
@@ -6248,7 +6278,7 @@
     </w:rPr>
   </w:style>
   <w:style w:type="character" w:customStyle="1" w:styleId="70">
-    <w:name w:val="标题 7字符"/>
+    <w:name w:val="标题 7 字符"/>
     <w:link w:val="7"/>
     <w:uiPriority w:val="9"/>
     <w:semiHidden/>
@@ -6262,7 +6292,7 @@
     </w:rPr>
   </w:style>
   <w:style w:type="character" w:customStyle="1" w:styleId="80">
-    <w:name w:val="标题 8字符"/>
+    <w:name w:val="标题 8 字符"/>
     <w:link w:val="8"/>
     <w:uiPriority w:val="9"/>
     <w:semiHidden/>
@@ -6274,7 +6304,7 @@
     </w:rPr>
   </w:style>
   <w:style w:type="character" w:customStyle="1" w:styleId="90">
-    <w:name w:val="标题 9字符"/>
+    <w:name w:val="标题 9 字符"/>
     <w:link w:val="9"/>
     <w:uiPriority w:val="9"/>
     <w:semiHidden/>
@@ -6287,11 +6317,11 @@
       <w:szCs w:val="21"/>
     </w:rPr>
   </w:style>
-  <w:style w:type="paragraph" w:styleId="afe">
+  <w:style w:type="paragraph" w:styleId="afd">
     <w:name w:val="Salutation"/>
     <w:basedOn w:val="a0"/>
     <w:next w:val="a0"/>
-    <w:link w:val="aff"/>
+    <w:link w:val="afe"/>
     <w:uiPriority w:val="3"/>
     <w:unhideWhenUsed/>
     <w:qFormat/>
@@ -6306,9 +6336,9 @@
       <w:sz w:val="72"/>
     </w:rPr>
   </w:style>
-  <w:style w:type="character" w:customStyle="1" w:styleId="aff">
-    <w:name w:val="称呼字符"/>
-    <w:link w:val="afe"/>
+  <w:style w:type="character" w:customStyle="1" w:styleId="afe">
+    <w:name w:val="称呼 字符"/>
+    <w:link w:val="afd"/>
     <w:uiPriority w:val="3"/>
     <w:rPr>
       <w:rFonts w:ascii="Georgia" w:hAnsi="Georgia"/>
@@ -6317,10 +6347,10 @@
       <w:sz w:val="72"/>
     </w:rPr>
   </w:style>
-  <w:style w:type="paragraph" w:styleId="aff0">
+  <w:style w:type="paragraph" w:styleId="aff">
     <w:name w:val="footer"/>
     <w:basedOn w:val="a0"/>
-    <w:link w:val="aff1"/>
+    <w:link w:val="aff0"/>
     <w:uiPriority w:val="99"/>
     <w:unhideWhenUsed/>
     <w:qFormat/>
@@ -6338,9 +6368,9 @@
       <w:color w:val="FFFFFF"/>
     </w:rPr>
   </w:style>
-  <w:style w:type="character" w:customStyle="1" w:styleId="aff1">
-    <w:name w:val="页脚字符"/>
-    <w:link w:val="aff0"/>
+  <w:style w:type="character" w:customStyle="1" w:styleId="aff0">
+    <w:name w:val="页脚 字符"/>
+    <w:link w:val="aff"/>
     <w:uiPriority w:val="99"/>
     <w:rPr>
       <w:color w:val="FFFFFF"/>
@@ -6348,7 +6378,7 @@
     </w:rPr>
   </w:style>
   <w:style w:type="character" w:customStyle="1" w:styleId="20">
-    <w:name w:val="标题 2字符"/>
+    <w:name w:val="标题 2 字符"/>
     <w:link w:val="2"/>
     <w:uiPriority w:val="9"/>
     <w:rsid w:val="00E072A7"/>
@@ -6363,7 +6393,7 @@
     </w:rPr>
   </w:style>
   <w:style w:type="character" w:customStyle="1" w:styleId="30">
-    <w:name w:val="标题 3字符"/>
+    <w:name w:val="标题 3 字符"/>
     <w:link w:val="3"/>
     <w:uiPriority w:val="9"/>
     <w:rsid w:val="00E072A7"/>
@@ -6377,23 +6407,23 @@
       <w:lang w:eastAsia="ja-JP"/>
     </w:rPr>
   </w:style>
-  <w:style w:type="paragraph" w:styleId="aff2">
+  <w:style w:type="paragraph" w:styleId="aff1">
     <w:name w:val="header"/>
     <w:basedOn w:val="a0"/>
-    <w:link w:val="aff3"/>
+    <w:link w:val="aff2"/>
     <w:uiPriority w:val="99"/>
     <w:unhideWhenUsed/>
     <w:pPr>
       <w:spacing w:before="0" w:after="0" w:line="240" w:lineRule="auto"/>
     </w:pPr>
   </w:style>
-  <w:style w:type="character" w:customStyle="1" w:styleId="aff3">
-    <w:name w:val="页眉字符"/>
+  <w:style w:type="character" w:customStyle="1" w:styleId="aff2">
+    <w:name w:val="页眉 字符"/>
     <w:basedOn w:val="a2"/>
-    <w:link w:val="aff2"/>
+    <w:link w:val="aff1"/>
     <w:uiPriority w:val="99"/>
   </w:style>
-  <w:style w:type="paragraph" w:customStyle="1" w:styleId="aff4">
+  <w:style w:type="paragraph" w:customStyle="1" w:styleId="aff3">
     <w:name w:val="页眉与页脚"/>
     <w:rsid w:val="00F15582"/>
     <w:pPr>
@@ -6417,7 +6447,7 @@
       <w:lang w:val="zh-CN"/>
     </w:rPr>
   </w:style>
-  <w:style w:type="paragraph" w:styleId="aff5">
+  <w:style w:type="paragraph" w:styleId="aff4">
     <w:name w:val="No Spacing"/>
     <w:uiPriority w:val="1"/>
     <w:qFormat/>
@@ -6439,7 +6469,7 @@
       <w:lang w:val="zh-CN"/>
     </w:rPr>
   </w:style>
-  <w:style w:type="character" w:styleId="aff6">
+  <w:style w:type="character" w:styleId="aff5">
     <w:name w:val="page number"/>
     <w:basedOn w:val="a2"/>
     <w:uiPriority w:val="99"/>
@@ -6485,10 +6515,10 @@
       <w:lang w:val="en-US" w:eastAsia="ja-JP"/>
     </w:rPr>
   </w:style>
-  <w:style w:type="paragraph" w:styleId="aff7">
+  <w:style w:type="paragraph" w:styleId="aff6">
     <w:name w:val="Document Map"/>
     <w:basedOn w:val="a0"/>
-    <w:link w:val="aff8"/>
+    <w:link w:val="aff7"/>
     <w:uiPriority w:val="99"/>
     <w:semiHidden/>
     <w:unhideWhenUsed/>
@@ -6497,9 +6527,9 @@
       <w:rFonts w:ascii="宋体" w:eastAsia="宋体"/>
     </w:rPr>
   </w:style>
-  <w:style w:type="character" w:customStyle="1" w:styleId="aff8">
-    <w:name w:val="文档结构图字符"/>
-    <w:link w:val="aff7"/>
+  <w:style w:type="character" w:customStyle="1" w:styleId="aff7">
+    <w:name w:val="文档结构图 字符"/>
+    <w:link w:val="aff6"/>
     <w:uiPriority w:val="99"/>
     <w:semiHidden/>
     <w:rsid w:val="00820BA4"/>
@@ -6508,7 +6538,7 @@
       <w:lang w:val="en-GB" w:eastAsia="zh-CN"/>
     </w:rPr>
   </w:style>
-  <w:style w:type="character" w:styleId="aff9">
+  <w:style w:type="character" w:styleId="aff8">
     <w:name w:val="Hyperlink"/>
     <w:basedOn w:val="a2"/>
     <w:uiPriority w:val="99"/>
@@ -6519,7 +6549,7 @@
       <w:u w:val="single"/>
     </w:rPr>
   </w:style>
-  <w:style w:type="character" w:styleId="affa">
+  <w:style w:type="character" w:styleId="aff9">
     <w:name w:val="FollowedHyperlink"/>
     <w:basedOn w:val="a2"/>
     <w:uiPriority w:val="99"/>
@@ -6796,6 +6826,21 @@
 </file>
 
 <file path=customXml/item1.xml><?xml version="1.0" encoding="utf-8"?>
+<p:properties xmlns:p="http://schemas.microsoft.com/office/2006/metadata/properties" xmlns:xsi="http://www.w3.org/2001/XMLSchema-instance" xmlns:pc="http://schemas.microsoft.com/office/infopath/2007/PartnerControls">
+  <documentManagement/>
+</p:properties>
+</file>
+
+<file path=customXml/item2.xml><?xml version="1.0" encoding="utf-8"?>
+<?mso-contentType ?>
+<FormTemplates xmlns="http://schemas.microsoft.com/sharepoint/v3/contenttype/forms">
+  <Display>DocumentLibraryForm</Display>
+  <Edit>DocumentLibraryForm</Edit>
+  <New>DocumentLibraryForm</New>
+</FormTemplates>
+</file>
+
+<file path=customXml/item3.xml><?xml version="1.0" encoding="utf-8"?>
 <ct:contentTypeSchema xmlns:ct="http://schemas.microsoft.com/office/2006/metadata/contentType" xmlns:ma="http://schemas.microsoft.com/office/2006/metadata/properties/metaAttributes" ct:_="" ma:_="" ma:contentTypeName="Document" ma:contentTypeID="0x0101009C467C137A7CDE448CB0A43503782328" ma:contentTypeVersion="0" ma:contentTypeDescription="Create a new document." ma:contentTypeScope="" ma:versionID="de552b6ceab69ff67b686e55c33bb386">
   <xsd:schema xmlns:xsd="http://www.w3.org/2001/XMLSchema" xmlns:xs="http://www.w3.org/2001/XMLSchema" xmlns:p="http://schemas.microsoft.com/office/2006/metadata/properties" targetNamespace="http://schemas.microsoft.com/office/2006/metadata/properties" ma:root="true" ma:fieldsID="0a2704e1be08ca60c210816e8ff51514">
     <xsd:element name="properties">
@@ -6909,26 +6954,28 @@
 </ct:contentTypeSchema>
 </file>
 
-<file path=customXml/item2.xml><?xml version="1.0" encoding="utf-8"?>
-<?mso-contentType ?>
-<FormTemplates xmlns="http://schemas.microsoft.com/sharepoint/v3/contenttype/forms">
-  <Display>DocumentLibraryForm</Display>
-  <Edit>DocumentLibraryForm</Edit>
-  <New>DocumentLibraryForm</New>
-</FormTemplates>
-</file>
-
-<file path=customXml/item3.xml><?xml version="1.0" encoding="utf-8"?>
-<p:properties xmlns:p="http://schemas.microsoft.com/office/2006/metadata/properties" xmlns:xsi="http://www.w3.org/2001/XMLSchema-instance" xmlns:pc="http://schemas.microsoft.com/office/infopath/2007/PartnerControls">
-  <documentManagement/>
-</p:properties>
-</file>
-
 <file path=customXml/item4.xml><?xml version="1.0" encoding="utf-8"?>
 <b:Sources xmlns:b="http://schemas.openxmlformats.org/officeDocument/2006/bibliography" xmlns="http://schemas.openxmlformats.org/officeDocument/2006/bibliography" SelectedStyle="/APA.XSL" StyleName="APA"/>
 </file>
 
 <file path=customXml/itemProps1.xml><?xml version="1.0" encoding="utf-8"?>
+<ds:datastoreItem xmlns:ds="http://schemas.openxmlformats.org/officeDocument/2006/customXml" ds:itemID="{026E82FE-3E80-478C-96A9-C8863B718A41}">
+  <ds:schemaRefs>
+    <ds:schemaRef ds:uri="http://schemas.microsoft.com/office/2006/metadata/properties"/>
+    <ds:schemaRef ds:uri="http://schemas.microsoft.com/office/infopath/2007/PartnerControls"/>
+  </ds:schemaRefs>
+</ds:datastoreItem>
+</file>
+
+<file path=customXml/itemProps2.xml><?xml version="1.0" encoding="utf-8"?>
+<ds:datastoreItem xmlns:ds="http://schemas.openxmlformats.org/officeDocument/2006/customXml" ds:itemID="{E6040F77-C680-405A-B95A-56092D614BF3}">
+  <ds:schemaRefs>
+    <ds:schemaRef ds:uri="http://schemas.microsoft.com/sharepoint/v3/contenttype/forms"/>
+  </ds:schemaRefs>
+</ds:datastoreItem>
+</file>
+
+<file path=customXml/itemProps3.xml><?xml version="1.0" encoding="utf-8"?>
 <ds:datastoreItem xmlns:ds="http://schemas.openxmlformats.org/officeDocument/2006/customXml" ds:itemID="{B5CF5B96-AB86-4D00-85A4-19C3F8C97E73}">
   <ds:schemaRefs>
     <ds:schemaRef ds:uri="http://schemas.microsoft.com/office/2006/metadata/contentType"/>
@@ -6944,25 +6991,8 @@
 </ds:datastoreItem>
 </file>
 
-<file path=customXml/itemProps2.xml><?xml version="1.0" encoding="utf-8"?>
-<ds:datastoreItem xmlns:ds="http://schemas.openxmlformats.org/officeDocument/2006/customXml" ds:itemID="{E6040F77-C680-405A-B95A-56092D614BF3}">
-  <ds:schemaRefs>
-    <ds:schemaRef ds:uri="http://schemas.microsoft.com/sharepoint/v3/contenttype/forms"/>
-  </ds:schemaRefs>
-</ds:datastoreItem>
-</file>
-
-<file path=customXml/itemProps3.xml><?xml version="1.0" encoding="utf-8"?>
-<ds:datastoreItem xmlns:ds="http://schemas.openxmlformats.org/officeDocument/2006/customXml" ds:itemID="{026E82FE-3E80-478C-96A9-C8863B718A41}">
-  <ds:schemaRefs>
-    <ds:schemaRef ds:uri="http://schemas.microsoft.com/office/2006/metadata/properties"/>
-    <ds:schemaRef ds:uri="http://schemas.microsoft.com/office/infopath/2007/PartnerControls"/>
-  </ds:schemaRefs>
-</ds:datastoreItem>
-</file>
-
 <file path=customXml/itemProps4.xml><?xml version="1.0" encoding="utf-8"?>
-<ds:datastoreItem xmlns:ds="http://schemas.openxmlformats.org/officeDocument/2006/customXml" ds:itemID="{B68B9E53-38C3-2E45-BBAA-E849BF5AD237}">
+<ds:datastoreItem xmlns:ds="http://schemas.openxmlformats.org/officeDocument/2006/customXml" ds:itemID="{D91A51A2-9978-4426-B461-5B6CCEDBF840}">
   <ds:schemaRefs>
     <ds:schemaRef ds:uri="http://schemas.openxmlformats.org/officeDocument/2006/bibliography"/>
   </ds:schemaRefs>

</xml_diff>